<commit_message>
I think i broke it
added foto
</commit_message>
<xml_diff>
--- a/rf2.docx
+++ b/rf2.docx
@@ -13,7 +13,7 @@
       <w:r>
         <w:rPr>
           <w:noProof/>
-          <w:lang w:eastAsia="en-US"/>
+          <w:lang w:eastAsia="ja-JP"/>
         </w:rPr>
         <mc:AlternateContent>
           <mc:Choice Requires="wps">
@@ -82,7 +82,7 @@
       <w:r>
         <w:rPr>
           <w:noProof/>
-          <w:lang w:eastAsia="en-US"/>
+          <w:lang w:eastAsia="ja-JP"/>
         </w:rPr>
         <w:drawing>
           <wp:anchor distT="0" distB="0" distL="114300" distR="114300" simplePos="0" relativeHeight="251658240" behindDoc="0" locked="0" layoutInCell="1" allowOverlap="1" wp14:anchorId="762DA1E7" wp14:editId="4FA8FFD9">
@@ -158,7 +158,7 @@
       <w:r>
         <w:rPr>
           <w:noProof/>
-          <w:lang w:eastAsia="en-US"/>
+          <w:lang w:eastAsia="ja-JP"/>
         </w:rPr>
         <mc:AlternateContent>
           <mc:Choice Requires="wps">
@@ -517,7 +517,7 @@
       <w:r>
         <w:rPr>
           <w:noProof/>
-          <w:lang w:eastAsia="en-US"/>
+          <w:lang w:eastAsia="ja-JP"/>
         </w:rPr>
         <mc:AlternateContent>
           <mc:Choice Requires="wps">
@@ -683,7 +683,7 @@
       <w:r>
         <w:rPr>
           <w:noProof/>
-          <w:lang w:eastAsia="en-US" w:bidi="ar-SA"/>
+          <w:lang w:eastAsia="ja-JP" w:bidi="ar-SA"/>
         </w:rPr>
         <mc:AlternateContent>
           <mc:Choice Requires="wps">
@@ -872,7 +872,7 @@
       <w:r>
         <w:rPr>
           <w:noProof/>
-          <w:lang w:eastAsia="en-US" w:bidi="ar-SA"/>
+          <w:lang w:eastAsia="ja-JP" w:bidi="ar-SA"/>
         </w:rPr>
         <mc:AlternateContent>
           <mc:Choice Requires="wps">
@@ -3399,15 +3399,16 @@
       <w:pPr>
         <w:keepNext/>
       </w:pPr>
-      <w:r>
-        <w:rPr>
-          <w:noProof/>
-          <w:lang w:eastAsia="en-US" w:bidi="ar-SA"/>
+      <w:bookmarkStart w:id="3" w:name="_GoBack"/>
+      <w:r>
+        <w:rPr>
+          <w:noProof/>
+          <w:lang w:eastAsia="ja-JP" w:bidi="ar-SA"/>
         </w:rPr>
         <w:drawing>
-          <wp:inline distT="0" distB="0" distL="0" distR="0" wp14:anchorId="36BA247C" wp14:editId="1E166D16">
-            <wp:extent cx="1566449" cy="1285335"/>
-            <wp:effectExtent l="0" t="0" r="0" b="0"/>
+          <wp:inline distT="0" distB="0" distL="0" distR="0" wp14:anchorId="7FF9BA32" wp14:editId="2A691D41">
+            <wp:extent cx="966543" cy="1288724"/>
+            <wp:effectExtent l="0" t="0" r="5080" b="6985"/>
             <wp:docPr id="15" name="Imagem 15"/>
             <wp:cNvGraphicFramePr>
               <a:graphicFrameLocks xmlns:a="http://schemas.openxmlformats.org/drawingml/2006/main" noChangeAspect="1"/>
@@ -3434,7 +3435,7 @@
                   <pic:spPr>
                     <a:xfrm>
                       <a:off x="0" y="0"/>
-                      <a:ext cx="1570579" cy="1288724"/>
+                      <a:ext cx="966543" cy="1288724"/>
                     </a:xfrm>
                     <a:prstGeom prst="rect">
                       <a:avLst/>
@@ -3446,23 +3447,37 @@
           </wp:inline>
         </w:drawing>
       </w:r>
+      <w:bookmarkEnd w:id="3"/>
     </w:p>
     <w:p>
       <w:pPr>
         <w:pStyle w:val="Caption"/>
       </w:pPr>
-      <w:bookmarkStart w:id="3" w:name="_Toc417422170"/>
+      <w:bookmarkStart w:id="4" w:name="_Toc417422170"/>
       <w:r>
         <w:t xml:space="preserve">Figura </w:t>
       </w:r>
-      <w:fldSimple w:instr=" SEQ Figura \* ARABIC ">
-        <w:r>
-          <w:rPr>
-            <w:noProof/>
-          </w:rPr>
-          <w:t>1</w:t>
-        </w:r>
-      </w:fldSimple>
+      <w:r>
+        <w:fldChar w:fldCharType="begin"/>
+      </w:r>
+      <w:r>
+        <w:instrText xml:space="preserve"> SEQ Figura \* ARABIC </w:instrText>
+      </w:r>
+      <w:r>
+        <w:fldChar w:fldCharType="separate"/>
+      </w:r>
+      <w:r>
+        <w:rPr>
+          <w:noProof/>
+        </w:rPr>
+        <w:t>1</w:t>
+      </w:r>
+      <w:r>
+        <w:rPr>
+          <w:noProof/>
+        </w:rPr>
+        <w:fldChar w:fldCharType="end"/>
+      </w:r>
       <w:r>
         <w:t xml:space="preserve"> </w:t>
       </w:r>
@@ -3475,7 +3490,7 @@
       <w:r>
         <w:t>Diogo Constâncio</w:t>
       </w:r>
-      <w:bookmarkEnd w:id="3"/>
+      <w:bookmarkEnd w:id="4"/>
     </w:p>
     <w:p>
       <w:pPr>
@@ -3484,7 +3499,7 @@
       <w:r>
         <w:rPr>
           <w:noProof/>
-          <w:lang w:eastAsia="en-US" w:bidi="ar-SA"/>
+          <w:lang w:eastAsia="ja-JP" w:bidi="ar-SA"/>
         </w:rPr>
         <w:drawing>
           <wp:inline distT="0" distB="0" distL="0" distR="0" wp14:anchorId="5D6395C5" wp14:editId="507589EC">
@@ -3516,7 +3531,7 @@
                   <pic:spPr>
                     <a:xfrm>
                       <a:off x="0" y="0"/>
-                      <a:ext cx="1088729" cy="1349410"/>
+                      <a:ext cx="1078302" cy="1336487"/>
                     </a:xfrm>
                     <a:prstGeom prst="rect">
                       <a:avLst/>
@@ -3537,7 +3552,7 @@
           <w:lang w:val="pt-PT"/>
         </w:rPr>
       </w:pPr>
-      <w:bookmarkStart w:id="4" w:name="_Toc417422171"/>
+      <w:bookmarkStart w:id="5" w:name="_Toc417422171"/>
       <w:r>
         <w:rPr>
           <w:lang w:val="pt-PT"/>
@@ -3572,7 +3587,7 @@
         </w:rPr>
         <w:t xml:space="preserve"> - Pedro Araújo</w:t>
       </w:r>
-      <w:bookmarkEnd w:id="4"/>
+      <w:bookmarkEnd w:id="5"/>
     </w:p>
     <w:p>
       <w:pPr>
@@ -3599,7 +3614,7 @@
           <w:lang w:val="pt-PT"/>
         </w:rPr>
       </w:pPr>
-      <w:bookmarkStart w:id="5" w:name="_Toc417422155"/>
+      <w:bookmarkStart w:id="6" w:name="_Toc417422155"/>
       <w:r>
         <w:rPr>
           <w:lang w:val="pt-PT"/>
@@ -3607,7 +3622,7 @@
         <w:lastRenderedPageBreak/>
         <w:t>Resumo</w:t>
       </w:r>
-      <w:bookmarkEnd w:id="5"/>
+      <w:bookmarkEnd w:id="6"/>
     </w:p>
     <w:p>
       <w:pPr>
@@ -4037,7 +4052,7 @@
           <w:lang w:val="pt-PT"/>
         </w:rPr>
       </w:pPr>
-      <w:bookmarkStart w:id="6" w:name="_Toc417422156"/>
+      <w:bookmarkStart w:id="7" w:name="_Toc417422156"/>
       <w:r>
         <w:rPr>
           <w:lang w:val="pt-PT"/>
@@ -4045,7 +4060,7 @@
         <w:lastRenderedPageBreak/>
         <w:t>Introdução</w:t>
       </w:r>
-      <w:bookmarkEnd w:id="6"/>
+      <w:bookmarkEnd w:id="7"/>
     </w:p>
     <w:p>
       <w:pPr>
@@ -4061,14 +4076,14 @@
           <w:lang w:val="pt-PT"/>
         </w:rPr>
       </w:pPr>
-      <w:bookmarkStart w:id="7" w:name="_Toc417422157"/>
+      <w:bookmarkStart w:id="8" w:name="_Toc417422157"/>
       <w:r>
         <w:rPr>
           <w:lang w:val="pt-PT"/>
         </w:rPr>
         <w:t>Estrutura da Aplicação</w:t>
       </w:r>
-      <w:bookmarkEnd w:id="7"/>
+      <w:bookmarkEnd w:id="8"/>
     </w:p>
     <w:p>
       <w:pPr>
@@ -4219,7 +4234,7 @@
           <w:lang w:val="pt-PT"/>
         </w:rPr>
       </w:pPr>
-      <w:bookmarkStart w:id="8" w:name="_Toc417422158"/>
+      <w:bookmarkStart w:id="9" w:name="_Toc417422158"/>
       <w:r>
         <w:rPr>
           <w:lang w:val="pt-PT"/>
@@ -4227,7 +4242,7 @@
         <w:lastRenderedPageBreak/>
         <w:t>GestHiper</w:t>
       </w:r>
-      <w:bookmarkEnd w:id="8"/>
+      <w:bookmarkEnd w:id="9"/>
     </w:p>
     <w:p>
       <w:pPr>
@@ -4368,14 +4383,14 @@
           <w:lang w:val="pt-PT"/>
         </w:rPr>
       </w:pPr>
-      <w:bookmarkStart w:id="9" w:name="_Toc417422159"/>
+      <w:bookmarkStart w:id="10" w:name="_Toc417422159"/>
       <w:r>
         <w:rPr>
           <w:lang w:val="pt-PT"/>
         </w:rPr>
         <w:t>Catálogo de Produtos/Clientes</w:t>
       </w:r>
-      <w:bookmarkEnd w:id="9"/>
+      <w:bookmarkEnd w:id="10"/>
     </w:p>
     <w:p>
       <w:pPr>
@@ -4432,7 +4447,7 @@
       <w:r>
         <w:rPr>
           <w:noProof/>
-          <w:lang w:eastAsia="en-US"/>
+          <w:lang w:eastAsia="ja-JP"/>
         </w:rPr>
         <w:drawing>
           <wp:inline distT="0" distB="0" distL="0" distR="0" wp14:anchorId="5AE305B5" wp14:editId="525EE0C5">
@@ -4484,7 +4499,7 @@
           <w:lang w:val="pt-PT"/>
         </w:rPr>
       </w:pPr>
-      <w:bookmarkStart w:id="10" w:name="_Toc417422172"/>
+      <w:bookmarkStart w:id="11" w:name="_Toc417422172"/>
       <w:r>
         <w:rPr>
           <w:lang w:val="pt-PT"/>
@@ -4537,7 +4552,7 @@
         </w:rPr>
         <w:t>Estrutura de Catálogos</w:t>
       </w:r>
-      <w:bookmarkEnd w:id="10"/>
+      <w:bookmarkEnd w:id="11"/>
     </w:p>
     <w:p>
       <w:pPr>
@@ -4591,15 +4606,7 @@
         <w:rPr>
           <w:lang w:val="pt-PT"/>
         </w:rPr>
-        <w:t>, os prefixos,</w:t>
-      </w:r>
-      <w:bookmarkStart w:id="11" w:name="_GoBack"/>
-      <w:bookmarkEnd w:id="11"/>
-      <w:r>
-        <w:rPr>
-          <w:lang w:val="pt-PT"/>
-        </w:rPr>
-        <w:t xml:space="preserve"> que representam os dois caracteres que precedem os dígitos dos códigos no catálogo, </w:t>
+        <w:t xml:space="preserve">, os prefixos, que representam os dois caracteres que precedem os dígitos dos códigos no catálogo, </w:t>
       </w:r>
       <w:r>
         <w:rPr>
@@ -5074,7 +5081,7 @@
       <w:r>
         <w:rPr>
           <w:noProof/>
-          <w:lang w:eastAsia="en-US"/>
+          <w:lang w:eastAsia="ja-JP"/>
         </w:rPr>
         <w:drawing>
           <wp:inline distT="0" distB="0" distL="0" distR="0" wp14:anchorId="6EE5E21E" wp14:editId="04207DD5">
@@ -5236,7 +5243,7 @@
       <w:r>
         <w:rPr>
           <w:noProof/>
-          <w:lang w:eastAsia="en-US"/>
+          <w:lang w:eastAsia="ja-JP"/>
         </w:rPr>
         <w:lastRenderedPageBreak/>
         <w:drawing>
@@ -5430,7 +5437,7 @@
       <w:r>
         <w:rPr>
           <w:noProof/>
-          <w:lang w:eastAsia="en-US" w:bidi="ar-SA"/>
+          <w:lang w:eastAsia="ja-JP" w:bidi="ar-SA"/>
         </w:rPr>
         <w:lastRenderedPageBreak/>
         <w:drawing>
@@ -5601,7 +5608,7 @@
       <w:r>
         <w:rPr>
           <w:noProof/>
-          <w:lang w:eastAsia="en-US"/>
+          <w:lang w:eastAsia="ja-JP"/>
         </w:rPr>
         <w:lastRenderedPageBreak/>
         <w:drawing>
@@ -5752,7 +5759,7 @@
       <w:r>
         <w:rPr>
           <w:noProof/>
-          <w:lang w:eastAsia="en-US"/>
+          <w:lang w:eastAsia="ja-JP"/>
         </w:rPr>
         <w:drawing>
           <wp:inline distT="0" distB="0" distL="0" distR="0" wp14:anchorId="44E8516C" wp14:editId="1F88721B">
@@ -5878,7 +5885,7 @@
       <w:r>
         <w:rPr>
           <w:noProof/>
-          <w:lang w:eastAsia="en-US"/>
+          <w:lang w:eastAsia="ja-JP"/>
         </w:rPr>
         <w:drawing>
           <wp:inline distT="0" distB="0" distL="0" distR="0" wp14:anchorId="508E2F6E" wp14:editId="79BE5C95">
@@ -5977,7 +5984,7 @@
       <w:r>
         <w:rPr>
           <w:noProof/>
-          <w:lang w:eastAsia="en-US"/>
+          <w:lang w:eastAsia="ja-JP"/>
         </w:rPr>
         <w:lastRenderedPageBreak/>
         <w:drawing>
@@ -6075,7 +6082,7 @@
       <w:r>
         <w:rPr>
           <w:noProof/>
-          <w:lang w:eastAsia="en-US" w:bidi="ar-SA"/>
+          <w:lang w:eastAsia="ja-JP" w:bidi="ar-SA"/>
         </w:rPr>
         <w:drawing>
           <wp:inline distT="0" distB="0" distL="0" distR="0" wp14:anchorId="5C283E6C" wp14:editId="0EEFA1F5">
@@ -6200,7 +6207,7 @@
       <w:r>
         <w:rPr>
           <w:noProof/>
-          <w:lang w:eastAsia="en-US"/>
+          <w:lang w:eastAsia="ja-JP"/>
         </w:rPr>
         <w:lastRenderedPageBreak/>
         <w:drawing>
@@ -6475,7 +6482,7 @@
       <w:r>
         <w:rPr>
           <w:noProof/>
-          <w:lang w:eastAsia="en-US" w:bidi="ar-SA"/>
+          <w:lang w:eastAsia="ja-JP" w:bidi="ar-SA"/>
         </w:rPr>
         <w:drawing>
           <wp:inline distT="0" distB="0" distL="0" distR="0" wp14:anchorId="5869D211" wp14:editId="6EACC332">
@@ -6634,7 +6641,7 @@
       <w:r>
         <w:rPr>
           <w:noProof/>
-          <w:lang w:eastAsia="en-US" w:bidi="ar-SA"/>
+          <w:lang w:eastAsia="ja-JP" w:bidi="ar-SA"/>
         </w:rPr>
         <w:drawing>
           <wp:inline distT="0" distB="0" distL="0" distR="0" wp14:anchorId="74C93A04" wp14:editId="66C3982C">
@@ -6838,7 +6845,7 @@
       <w:r>
         <w:rPr>
           <w:noProof/>
-          <w:lang w:eastAsia="en-US" w:bidi="ar-SA"/>
+          <w:lang w:eastAsia="ja-JP" w:bidi="ar-SA"/>
         </w:rPr>
         <w:lastRenderedPageBreak/>
         <w:drawing>
@@ -6955,7 +6962,7 @@
       <w:r>
         <w:rPr>
           <w:noProof/>
-          <w:lang w:eastAsia="en-US" w:bidi="ar-SA"/>
+          <w:lang w:eastAsia="ja-JP" w:bidi="ar-SA"/>
         </w:rPr>
         <w:lastRenderedPageBreak/>
         <w:drawing>
@@ -7113,7 +7120,7 @@
       <w:r>
         <w:rPr>
           <w:noProof/>
-          <w:lang w:eastAsia="en-US" w:bidi="ar-SA"/>
+          <w:lang w:eastAsia="ja-JP" w:bidi="ar-SA"/>
         </w:rPr>
         <w:drawing>
           <wp:inline distT="0" distB="0" distL="0" distR="0" wp14:anchorId="6212F703" wp14:editId="0C9B06CF">
@@ -7281,7 +7288,7 @@
       <w:r>
         <w:rPr>
           <w:noProof/>
-          <w:lang w:eastAsia="en-US" w:bidi="ar-SA"/>
+          <w:lang w:eastAsia="ja-JP" w:bidi="ar-SA"/>
         </w:rPr>
         <w:drawing>
           <wp:anchor distT="0" distB="0" distL="114300" distR="114300" simplePos="0" relativeHeight="251660288" behindDoc="0" locked="0" layoutInCell="1" allowOverlap="1" wp14:anchorId="2F142AD4" wp14:editId="33BBD4A4">
@@ -7410,14 +7417,14 @@
         <w:rPr>
           <w:lang w:val="pt-PT"/>
         </w:rPr>
-        <w:t xml:space="preserve">Quanto ao Interface com Utilizador, surgiram imensas dificuldades relacionadas com a tecnologia a implementar para permitir cumprir alguns dos requisitos. No entanto, o grupo pensa que escolher uma Interface com Utilizador baseada em Web foi a melhor, embora mais trabalhosa opção. Após algum esforço, o grupo pensa ter um trabalho ambicioso que cumpre os requisitos pedidos </w:t>
+        <w:t xml:space="preserve">Quanto ao Interface com Utilizador, surgiram imensas dificuldades relacionadas com a tecnologia a implementar para permitir cumprir alguns dos requisitos. No entanto, o grupo pensa que escolher uma Interface com Utilizador baseada em Web foi a melhor, embora mais trabalhosa opção. Após algum esforço, o grupo pensa ter um trabalho ambicioso que cumpre os requisitos </w:t>
       </w:r>
       <w:r>
         <w:rPr>
           <w:lang w:val="pt-PT"/>
         </w:rPr>
         <w:lastRenderedPageBreak/>
-        <w:t>pelo cliente. Todas as dificuldades encontradas foram então superadas, algo que o grupo considera bastante positivo, aumentando assim a capacidade de trabalho em equipa.</w:t>
+        <w:t>pedidos pelo cliente. Todas as dificuldades encontradas foram então superadas, algo que o grupo considera bastante positivo, aumentando assim a capacidade de trabalho em equipa.</w:t>
       </w:r>
     </w:p>
     <w:p>
@@ -7597,7 +7604,7 @@
     <w:r>
       <w:rPr>
         <w:noProof/>
-        <w:lang w:eastAsia="en-US"/>
+        <w:lang w:eastAsia="ja-JP"/>
       </w:rPr>
       <mc:AlternateContent>
         <mc:Choice Requires="wps">
@@ -7664,7 +7671,7 @@
                               <w:rStyle w:val="PageNumber"/>
                               <w:noProof/>
                             </w:rPr>
-                            <w:t>21</w:t>
+                            <w:t>4</w:t>
                           </w:r>
                           <w:r>
                             <w:rPr>
@@ -7725,7 +7732,7 @@
                         <w:rStyle w:val="PageNumber"/>
                         <w:noProof/>
                       </w:rPr>
-                      <w:t>21</w:t>
+                      <w:t>4</w:t>
                     </w:r>
                     <w:r>
                       <w:rPr>
@@ -12727,7 +12734,7 @@
 </file>
 
 <file path=customXml/itemProps1.xml><?xml version="1.0" encoding="utf-8"?>
-<ds:datastoreItem xmlns:ds="http://schemas.openxmlformats.org/officeDocument/2006/customXml" ds:itemID="{78A5EF68-95FE-4C3C-9E55-26BFDCE7C5D3}">
+<ds:datastoreItem xmlns:ds="http://schemas.openxmlformats.org/officeDocument/2006/customXml" ds:itemID="{7FDA328D-12EF-4BC7-8243-829131254D77}">
   <ds:schemaRefs>
     <ds:schemaRef ds:uri="http://schemas.openxmlformats.org/officeDocument/2006/bibliography"/>
   </ds:schemaRefs>

</xml_diff>

<commit_message>
relatorio, diagrams now being used, completed catalogs part
</commit_message>
<xml_diff>
--- a/rf2.docx
+++ b/rf2.docx
@@ -13,7 +13,7 @@
       <w:r>
         <w:rPr>
           <w:noProof/>
-          <w:lang w:eastAsia="ja-JP"/>
+          <w:lang w:eastAsia="en-US"/>
         </w:rPr>
         <mc:AlternateContent>
           <mc:Choice Requires="wps">
@@ -82,7 +82,7 @@
       <w:r>
         <w:rPr>
           <w:noProof/>
-          <w:lang w:eastAsia="ja-JP"/>
+          <w:lang w:eastAsia="en-US"/>
         </w:rPr>
         <w:drawing>
           <wp:anchor distT="0" distB="0" distL="114300" distR="114300" simplePos="0" relativeHeight="251658240" behindDoc="0" locked="0" layoutInCell="1" allowOverlap="1" wp14:anchorId="762DA1E7" wp14:editId="4FA8FFD9">
@@ -158,7 +158,7 @@
       <w:r>
         <w:rPr>
           <w:noProof/>
-          <w:lang w:eastAsia="ja-JP"/>
+          <w:lang w:eastAsia="en-US"/>
         </w:rPr>
         <mc:AlternateContent>
           <mc:Choice Requires="wps">
@@ -517,7 +517,7 @@
       <w:r>
         <w:rPr>
           <w:noProof/>
-          <w:lang w:eastAsia="ja-JP"/>
+          <w:lang w:eastAsia="en-US"/>
         </w:rPr>
         <mc:AlternateContent>
           <mc:Choice Requires="wps">
@@ -683,7 +683,7 @@
       <w:r>
         <w:rPr>
           <w:noProof/>
-          <w:lang w:eastAsia="ja-JP" w:bidi="ar-SA"/>
+          <w:lang w:eastAsia="en-US" w:bidi="ar-SA"/>
         </w:rPr>
         <mc:AlternateContent>
           <mc:Choice Requires="wps">
@@ -872,7 +872,7 @@
       <w:r>
         <w:rPr>
           <w:noProof/>
-          <w:lang w:eastAsia="ja-JP" w:bidi="ar-SA"/>
+          <w:lang w:eastAsia="en-US" w:bidi="ar-SA"/>
         </w:rPr>
         <mc:AlternateContent>
           <mc:Choice Requires="wps">
@@ -1017,7 +1017,7 @@
         <w:pStyle w:val="Heading1"/>
         <w:spacing w:before="120"/>
       </w:pPr>
-      <w:bookmarkStart w:id="0" w:name="_Toc417422152"/>
+      <w:bookmarkStart w:id="0" w:name="_Toc417652869"/>
       <w:r>
         <w:lastRenderedPageBreak/>
         <w:t>Índice</w:t>
@@ -1055,7 +1055,7 @@
         </w:rPr>
         <w:fldChar w:fldCharType="separate"/>
       </w:r>
-      <w:hyperlink w:anchor="_Toc417422152" w:history="1">
+      <w:hyperlink w:anchor="_Toc417652869" w:history="1">
         <w:r>
           <w:rPr>
             <w:rStyle w:val="Hyperlink"/>
@@ -1079,7 +1079,7 @@
           <w:rPr>
             <w:noProof/>
           </w:rPr>
-          <w:instrText xml:space="preserve"> PAGEREF _Toc417422152 \h </w:instrText>
+          <w:instrText xml:space="preserve"> PAGEREF _Toc417652869 \h </w:instrText>
         </w:r>
         <w:r>
           <w:rPr>
@@ -1116,7 +1116,7 @@
           <w:lang w:eastAsia="en-US" w:bidi="ar-SA"/>
         </w:rPr>
       </w:pPr>
-      <w:hyperlink w:anchor="_Toc417422153" w:history="1">
+      <w:hyperlink w:anchor="_Toc417652870" w:history="1">
         <w:r>
           <w:rPr>
             <w:rStyle w:val="Hyperlink"/>
@@ -1141,7 +1141,7 @@
           <w:rPr>
             <w:noProof/>
           </w:rPr>
-          <w:instrText xml:space="preserve"> PAGEREF _Toc417422153 \h </w:instrText>
+          <w:instrText xml:space="preserve"> PAGEREF _Toc417652870 \h </w:instrText>
         </w:r>
         <w:r>
           <w:rPr>
@@ -1178,7 +1178,7 @@
           <w:lang w:eastAsia="en-US" w:bidi="ar-SA"/>
         </w:rPr>
       </w:pPr>
-      <w:hyperlink w:anchor="_Toc417422154" w:history="1">
+      <w:hyperlink w:anchor="_Toc417652871" w:history="1">
         <w:r>
           <w:rPr>
             <w:rStyle w:val="Hyperlink"/>
@@ -1202,7 +1202,7 @@
           <w:rPr>
             <w:noProof/>
           </w:rPr>
-          <w:instrText xml:space="preserve"> PAGEREF _Toc417422154 \h </w:instrText>
+          <w:instrText xml:space="preserve"> PAGEREF _Toc417652871 \h </w:instrText>
         </w:r>
         <w:r>
           <w:rPr>
@@ -1239,7 +1239,7 @@
           <w:lang w:eastAsia="en-US" w:bidi="ar-SA"/>
         </w:rPr>
       </w:pPr>
-      <w:hyperlink w:anchor="_Toc417422155" w:history="1">
+      <w:hyperlink w:anchor="_Toc417652872" w:history="1">
         <w:r>
           <w:rPr>
             <w:rStyle w:val="Hyperlink"/>
@@ -1264,7 +1264,7 @@
           <w:rPr>
             <w:noProof/>
           </w:rPr>
-          <w:instrText xml:space="preserve"> PAGEREF _Toc417422155 \h </w:instrText>
+          <w:instrText xml:space="preserve"> PAGEREF _Toc417652872 \h </w:instrText>
         </w:r>
         <w:r>
           <w:rPr>
@@ -1301,7 +1301,7 @@
           <w:lang w:eastAsia="en-US" w:bidi="ar-SA"/>
         </w:rPr>
       </w:pPr>
-      <w:hyperlink w:anchor="_Toc417422156" w:history="1">
+      <w:hyperlink w:anchor="_Toc417652873" w:history="1">
         <w:r>
           <w:rPr>
             <w:rStyle w:val="Hyperlink"/>
@@ -1326,7 +1326,7 @@
           <w:rPr>
             <w:noProof/>
           </w:rPr>
-          <w:instrText xml:space="preserve"> PAGEREF _Toc417422156 \h </w:instrText>
+          <w:instrText xml:space="preserve"> PAGEREF _Toc417652873 \h </w:instrText>
         </w:r>
         <w:r>
           <w:rPr>
@@ -1363,7 +1363,7 @@
           <w:lang w:eastAsia="en-US" w:bidi="ar-SA"/>
         </w:rPr>
       </w:pPr>
-      <w:hyperlink w:anchor="_Toc417422157" w:history="1">
+      <w:hyperlink w:anchor="_Toc417652874" w:history="1">
         <w:r>
           <w:rPr>
             <w:rStyle w:val="Hyperlink"/>
@@ -1388,7 +1388,7 @@
           <w:rPr>
             <w:noProof/>
           </w:rPr>
-          <w:instrText xml:space="preserve"> PAGEREF _Toc417422157 \h </w:instrText>
+          <w:instrText xml:space="preserve"> PAGEREF _Toc417652874 \h </w:instrText>
         </w:r>
         <w:r>
           <w:rPr>
@@ -1425,7 +1425,7 @@
           <w:lang w:eastAsia="en-US" w:bidi="ar-SA"/>
         </w:rPr>
       </w:pPr>
-      <w:hyperlink w:anchor="_Toc417422158" w:history="1">
+      <w:hyperlink w:anchor="_Toc417652875" w:history="1">
         <w:r>
           <w:rPr>
             <w:rStyle w:val="Hyperlink"/>
@@ -1450,7 +1450,7 @@
           <w:rPr>
             <w:noProof/>
           </w:rPr>
-          <w:instrText xml:space="preserve"> PAGEREF _Toc417422158 \h </w:instrText>
+          <w:instrText xml:space="preserve"> PAGEREF _Toc417652875 \h </w:instrText>
         </w:r>
         <w:r>
           <w:rPr>
@@ -1487,7 +1487,7 @@
           <w:lang w:eastAsia="en-US" w:bidi="ar-SA"/>
         </w:rPr>
       </w:pPr>
-      <w:hyperlink w:anchor="_Toc417422159" w:history="1">
+      <w:hyperlink w:anchor="_Toc417652876" w:history="1">
         <w:r>
           <w:rPr>
             <w:rStyle w:val="Hyperlink"/>
@@ -1512,7 +1512,7 @@
           <w:rPr>
             <w:noProof/>
           </w:rPr>
-          <w:instrText xml:space="preserve"> PAGEREF _Toc417422159 \h </w:instrText>
+          <w:instrText xml:space="preserve"> PAGEREF _Toc417652876 \h </w:instrText>
         </w:r>
         <w:r>
           <w:rPr>
@@ -1529,7 +1529,7 @@
           <w:rPr>
             <w:noProof/>
           </w:rPr>
-          <w:t>7</w:t>
+          <w:t>8</w:t>
         </w:r>
         <w:r>
           <w:rPr>
@@ -1549,7 +1549,7 @@
           <w:lang w:eastAsia="en-US" w:bidi="ar-SA"/>
         </w:rPr>
       </w:pPr>
-      <w:hyperlink w:anchor="_Toc417422160" w:history="1">
+      <w:hyperlink w:anchor="_Toc417652877" w:history="1">
         <w:r>
           <w:rPr>
             <w:rStyle w:val="Hyperlink"/>
@@ -1574,7 +1574,7 @@
           <w:rPr>
             <w:noProof/>
           </w:rPr>
-          <w:instrText xml:space="preserve"> PAGEREF _Toc417422160 \h </w:instrText>
+          <w:instrText xml:space="preserve"> PAGEREF _Toc417652877 \h </w:instrText>
         </w:r>
         <w:r>
           <w:rPr>
@@ -1591,7 +1591,7 @@
           <w:rPr>
             <w:noProof/>
           </w:rPr>
-          <w:t>8</w:t>
+          <w:t>9</w:t>
         </w:r>
         <w:r>
           <w:rPr>
@@ -1611,7 +1611,7 @@
           <w:lang w:eastAsia="en-US" w:bidi="ar-SA"/>
         </w:rPr>
       </w:pPr>
-      <w:hyperlink w:anchor="_Toc417422161" w:history="1">
+      <w:hyperlink w:anchor="_Toc417652878" w:history="1">
         <w:r>
           <w:rPr>
             <w:rStyle w:val="Hyperlink"/>
@@ -1636,7 +1636,7 @@
           <w:rPr>
             <w:noProof/>
           </w:rPr>
-          <w:instrText xml:space="preserve"> PAGEREF _Toc417422161 \h </w:instrText>
+          <w:instrText xml:space="preserve"> PAGEREF _Toc417652878 \h </w:instrText>
         </w:r>
         <w:r>
           <w:rPr>
@@ -1653,7 +1653,7 @@
           <w:rPr>
             <w:noProof/>
           </w:rPr>
-          <w:t>8</w:t>
+          <w:t>10</w:t>
         </w:r>
         <w:r>
           <w:rPr>
@@ -1673,7 +1673,7 @@
           <w:lang w:eastAsia="en-US" w:bidi="ar-SA"/>
         </w:rPr>
       </w:pPr>
-      <w:hyperlink w:anchor="_Toc417422162" w:history="1">
+      <w:hyperlink w:anchor="_Toc417652879" w:history="1">
         <w:r>
           <w:rPr>
             <w:rStyle w:val="Hyperlink"/>
@@ -1698,7 +1698,7 @@
           <w:rPr>
             <w:noProof/>
           </w:rPr>
-          <w:instrText xml:space="preserve"> PAGEREF _Toc417422162 \h </w:instrText>
+          <w:instrText xml:space="preserve"> PAGEREF _Toc417652879 \h </w:instrText>
         </w:r>
         <w:r>
           <w:rPr>
@@ -1715,7 +1715,7 @@
           <w:rPr>
             <w:noProof/>
           </w:rPr>
-          <w:t>9</w:t>
+          <w:t>11</w:t>
         </w:r>
         <w:r>
           <w:rPr>
@@ -1735,7 +1735,7 @@
           <w:lang w:eastAsia="en-US" w:bidi="ar-SA"/>
         </w:rPr>
       </w:pPr>
-      <w:hyperlink w:anchor="_Toc417422163" w:history="1">
+      <w:hyperlink w:anchor="_Toc417652880" w:history="1">
         <w:r>
           <w:rPr>
             <w:rStyle w:val="Hyperlink"/>
@@ -1760,7 +1760,7 @@
           <w:rPr>
             <w:noProof/>
           </w:rPr>
-          <w:instrText xml:space="preserve"> PAGEREF _Toc417422163 \h </w:instrText>
+          <w:instrText xml:space="preserve"> PAGEREF _Toc417652880 \h </w:instrText>
         </w:r>
         <w:r>
           <w:rPr>
@@ -1777,7 +1777,7 @@
           <w:rPr>
             <w:noProof/>
           </w:rPr>
-          <w:t>10</w:t>
+          <w:t>12</w:t>
         </w:r>
         <w:r>
           <w:rPr>
@@ -1797,7 +1797,7 @@
           <w:lang w:eastAsia="en-US" w:bidi="ar-SA"/>
         </w:rPr>
       </w:pPr>
-      <w:hyperlink w:anchor="_Toc417422164" w:history="1">
+      <w:hyperlink w:anchor="_Toc417652881" w:history="1">
         <w:r>
           <w:rPr>
             <w:rStyle w:val="Hyperlink"/>
@@ -1831,7 +1831,7 @@
           <w:rPr>
             <w:noProof/>
           </w:rPr>
-          <w:instrText xml:space="preserve"> PAGEREF _Toc417422164 \h </w:instrText>
+          <w:instrText xml:space="preserve"> PAGEREF _Toc417652881 \h </w:instrText>
         </w:r>
         <w:r>
           <w:rPr>
@@ -1848,7 +1848,7 @@
           <w:rPr>
             <w:noProof/>
           </w:rPr>
-          <w:t>10</w:t>
+          <w:t>12</w:t>
         </w:r>
         <w:r>
           <w:rPr>
@@ -1868,7 +1868,7 @@
           <w:lang w:eastAsia="en-US" w:bidi="ar-SA"/>
         </w:rPr>
       </w:pPr>
-      <w:hyperlink w:anchor="_Toc417422165" w:history="1">
+      <w:hyperlink w:anchor="_Toc417652882" w:history="1">
         <w:r>
           <w:rPr>
             <w:rStyle w:val="Hyperlink"/>
@@ -1893,7 +1893,7 @@
           <w:rPr>
             <w:noProof/>
           </w:rPr>
-          <w:instrText xml:space="preserve"> PAGEREF _Toc417422165 \h </w:instrText>
+          <w:instrText xml:space="preserve"> PAGEREF _Toc417652882 \h </w:instrText>
         </w:r>
         <w:r>
           <w:rPr>
@@ -1910,7 +1910,7 @@
           <w:rPr>
             <w:noProof/>
           </w:rPr>
-          <w:t>17</w:t>
+          <w:t>19</w:t>
         </w:r>
         <w:r>
           <w:rPr>
@@ -1930,7 +1930,7 @@
           <w:lang w:eastAsia="en-US" w:bidi="ar-SA"/>
         </w:rPr>
       </w:pPr>
-      <w:hyperlink w:anchor="_Toc417422166" w:history="1">
+      <w:hyperlink w:anchor="_Toc417652883" w:history="1">
         <w:r>
           <w:rPr>
             <w:rStyle w:val="Hyperlink"/>
@@ -1955,7 +1955,7 @@
           <w:rPr>
             <w:noProof/>
           </w:rPr>
-          <w:instrText xml:space="preserve"> PAGEREF _Toc417422166 \h </w:instrText>
+          <w:instrText xml:space="preserve"> PAGEREF _Toc417652883 \h </w:instrText>
         </w:r>
         <w:r>
           <w:rPr>
@@ -1972,7 +1972,7 @@
           <w:rPr>
             <w:noProof/>
           </w:rPr>
-          <w:t>18</w:t>
+          <w:t>20</w:t>
         </w:r>
         <w:r>
           <w:rPr>
@@ -1992,7 +1992,7 @@
           <w:lang w:eastAsia="en-US" w:bidi="ar-SA"/>
         </w:rPr>
       </w:pPr>
-      <w:hyperlink w:anchor="_Toc417422167" w:history="1">
+      <w:hyperlink w:anchor="_Toc417652884" w:history="1">
         <w:r>
           <w:rPr>
             <w:rStyle w:val="Hyperlink"/>
@@ -2017,7 +2017,7 @@
           <w:rPr>
             <w:noProof/>
           </w:rPr>
-          <w:instrText xml:space="preserve"> PAGEREF _Toc417422167 \h </w:instrText>
+          <w:instrText xml:space="preserve"> PAGEREF _Toc417652884 \h </w:instrText>
         </w:r>
         <w:r>
           <w:rPr>
@@ -2034,7 +2034,7 @@
           <w:rPr>
             <w:noProof/>
           </w:rPr>
-          <w:t>22</w:t>
+          <w:t>24</w:t>
         </w:r>
         <w:r>
           <w:rPr>
@@ -2054,7 +2054,7 @@
           <w:lang w:eastAsia="en-US" w:bidi="ar-SA"/>
         </w:rPr>
       </w:pPr>
-      <w:hyperlink w:anchor="_Toc417422168" w:history="1">
+      <w:hyperlink w:anchor="_Toc417652885" w:history="1">
         <w:r>
           <w:rPr>
             <w:rStyle w:val="Hyperlink"/>
@@ -2079,7 +2079,7 @@
           <w:rPr>
             <w:noProof/>
           </w:rPr>
-          <w:instrText xml:space="preserve"> PAGEREF _Toc417422168 \h </w:instrText>
+          <w:instrText xml:space="preserve"> PAGEREF _Toc417652885 \h </w:instrText>
         </w:r>
         <w:r>
           <w:rPr>
@@ -2096,7 +2096,7 @@
           <w:rPr>
             <w:noProof/>
           </w:rPr>
-          <w:t>22</w:t>
+          <w:t>24</w:t>
         </w:r>
         <w:r>
           <w:rPr>
@@ -2116,7 +2116,7 @@
           <w:lang w:eastAsia="en-US" w:bidi="ar-SA"/>
         </w:rPr>
       </w:pPr>
-      <w:hyperlink w:anchor="_Toc417422169" w:history="1">
+      <w:hyperlink w:anchor="_Toc417652886" w:history="1">
         <w:r>
           <w:rPr>
             <w:rStyle w:val="Hyperlink"/>
@@ -2141,7 +2141,7 @@
           <w:rPr>
             <w:noProof/>
           </w:rPr>
-          <w:instrText xml:space="preserve"> PAGEREF _Toc417422169 \h </w:instrText>
+          <w:instrText xml:space="preserve"> PAGEREF _Toc417652886 \h </w:instrText>
         </w:r>
         <w:r>
           <w:rPr>
@@ -2158,7 +2158,7 @@
           <w:rPr>
             <w:noProof/>
           </w:rPr>
-          <w:t>23</w:t>
+          <w:t>25</w:t>
         </w:r>
         <w:r>
           <w:rPr>
@@ -2206,7 +2206,7 @@
           <w:lang w:val="pt-PT"/>
         </w:rPr>
       </w:pPr>
-      <w:bookmarkStart w:id="1" w:name="_Toc417422153"/>
+      <w:bookmarkStart w:id="1" w:name="_Toc417652870"/>
       <w:r>
         <w:rPr>
           <w:lang w:val="pt-PT" w:eastAsia="en-US"/>
@@ -2282,7 +2282,7 @@
           <w:noProof/>
           <w:lang w:val="pt-PT"/>
         </w:rPr>
-        <w:instrText xml:space="preserve"> PAGEREF _Toc417422170 \h </w:instrText>
+        <w:instrText xml:space="preserve"> PAGEREF _Toc417652887 \h </w:instrText>
       </w:r>
       <w:r>
         <w:rPr>
@@ -2344,7 +2344,7 @@
           <w:noProof/>
           <w:lang w:val="pt-PT"/>
         </w:rPr>
-        <w:instrText xml:space="preserve"> PAGEREF _Toc417422171 \h </w:instrText>
+        <w:instrText xml:space="preserve"> PAGEREF _Toc417652888 \h </w:instrText>
       </w:r>
       <w:r>
         <w:rPr>
@@ -2386,7 +2386,7 @@
           <w:noProof/>
           <w:lang w:val="pt-PT" w:bidi="hi-IN"/>
         </w:rPr>
-        <w:t>Figura 3 – Estrutura de Catálogos</w:t>
+        <w:t>Figura 3 – Diagrama GestHiper</w:t>
       </w:r>
       <w:r>
         <w:rPr>
@@ -2406,7 +2406,7 @@
           <w:noProof/>
           <w:lang w:val="pt-PT"/>
         </w:rPr>
-        <w:instrText xml:space="preserve"> PAGEREF _Toc417422172 \h </w:instrText>
+        <w:instrText xml:space="preserve"> PAGEREF _Toc417652889 \h </w:instrText>
       </w:r>
       <w:r>
         <w:rPr>
@@ -2448,7 +2448,7 @@
           <w:noProof/>
           <w:lang w:val="pt-PT" w:bidi="hi-IN"/>
         </w:rPr>
-        <w:t>Figura 3 - Modelo de Domínio</w:t>
+        <w:t>Figura 4 – Estrutura de Catálogos</w:t>
       </w:r>
       <w:r>
         <w:rPr>
@@ -2468,7 +2468,7 @@
           <w:noProof/>
           <w:lang w:val="pt-PT"/>
         </w:rPr>
-        <w:instrText xml:space="preserve"> PAGEREF _Toc417422173 \h </w:instrText>
+        <w:instrText xml:space="preserve"> PAGEREF _Toc417652890 \h </w:instrText>
       </w:r>
       <w:r>
         <w:rPr>
@@ -2486,7 +2486,7 @@
           <w:noProof/>
           <w:lang w:val="pt-PT"/>
         </w:rPr>
-        <w:t>10</w:t>
+        <w:t>8</w:t>
       </w:r>
       <w:r>
         <w:rPr>
@@ -2510,7 +2510,7 @@
           <w:noProof/>
           <w:lang w:val="pt-PT" w:bidi="hi-IN"/>
         </w:rPr>
-        <w:t>Figura 4 - Diagrama de use Cases Principal</w:t>
+        <w:t>Figura 4 – Estrutura de Contabilidade</w:t>
       </w:r>
       <w:r>
         <w:rPr>
@@ -2530,7 +2530,7 @@
           <w:noProof/>
           <w:lang w:val="pt-PT"/>
         </w:rPr>
-        <w:instrText xml:space="preserve"> PAGEREF _Toc417422174 \h </w:instrText>
+        <w:instrText xml:space="preserve"> PAGEREF _Toc417652891 \h </w:instrText>
       </w:r>
       <w:r>
         <w:rPr>
@@ -2548,7 +2548,7 @@
           <w:noProof/>
           <w:lang w:val="pt-PT"/>
         </w:rPr>
-        <w:t>11</w:t>
+        <w:t>9</w:t>
       </w:r>
       <w:r>
         <w:rPr>
@@ -2572,7 +2572,7 @@
           <w:noProof/>
           <w:lang w:val="pt-PT" w:bidi="hi-IN"/>
         </w:rPr>
-        <w:t>Figura 5 - Descrição Textual Do Use Case Autenticar</w:t>
+        <w:t>Figura 4 – Estrutura de Compras</w:t>
       </w:r>
       <w:r>
         <w:rPr>
@@ -2592,7 +2592,7 @@
           <w:noProof/>
           <w:lang w:val="pt-PT"/>
         </w:rPr>
-        <w:instrText xml:space="preserve"> PAGEREF _Toc417422175 \h </w:instrText>
+        <w:instrText xml:space="preserve"> PAGEREF _Toc417652892 \h </w:instrText>
       </w:r>
       <w:r>
         <w:rPr>
@@ -2610,7 +2610,7 @@
           <w:noProof/>
           <w:lang w:val="pt-PT"/>
         </w:rPr>
-        <w:t>12</w:t>
+        <w:t>10</w:t>
       </w:r>
       <w:r>
         <w:rPr>
@@ -2634,7 +2634,7 @@
           <w:noProof/>
           <w:lang w:val="pt-PT" w:bidi="hi-IN"/>
         </w:rPr>
-        <w:t>Figura 6 - Diagrama De Use Cases Gestão De Candidaturas</w:t>
+        <w:t>Figura 5 - Modelo de Domínio</w:t>
       </w:r>
       <w:r>
         <w:rPr>
@@ -2654,7 +2654,7 @@
           <w:noProof/>
           <w:lang w:val="pt-PT"/>
         </w:rPr>
-        <w:instrText xml:space="preserve"> PAGEREF _Toc417422176 \h </w:instrText>
+        <w:instrText xml:space="preserve"> PAGEREF _Toc417652893 \h </w:instrText>
       </w:r>
       <w:r>
         <w:rPr>
@@ -2672,7 +2672,7 @@
           <w:noProof/>
           <w:lang w:val="pt-PT"/>
         </w:rPr>
-        <w:t>13</w:t>
+        <w:t>12</w:t>
       </w:r>
       <w:r>
         <w:rPr>
@@ -2696,7 +2696,7 @@
           <w:noProof/>
           <w:lang w:val="pt-PT" w:bidi="hi-IN"/>
         </w:rPr>
-        <w:t>Figura 7 - Diagrama De Use Cases Gestão De Recursos</w:t>
+        <w:t>Figura 6 - Diagrama de use Cases Principal</w:t>
       </w:r>
       <w:r>
         <w:rPr>
@@ -2716,7 +2716,7 @@
           <w:noProof/>
           <w:lang w:val="pt-PT"/>
         </w:rPr>
-        <w:instrText xml:space="preserve"> PAGEREF _Toc417422177 \h </w:instrText>
+        <w:instrText xml:space="preserve"> PAGEREF _Toc417652894 \h </w:instrText>
       </w:r>
       <w:r>
         <w:rPr>
@@ -2758,7 +2758,7 @@
           <w:noProof/>
           <w:lang w:val="pt-PT" w:bidi="hi-IN"/>
         </w:rPr>
-        <w:t>Figura 8 - Diagrama De Use Cases Gestão De Doações</w:t>
+        <w:t>Figura 7 - Descrição Textual Do Use Case Autenticar</w:t>
       </w:r>
       <w:r>
         <w:rPr>
@@ -2778,7 +2778,7 @@
           <w:noProof/>
           <w:lang w:val="pt-PT"/>
         </w:rPr>
-        <w:instrText xml:space="preserve"> PAGEREF _Toc417422178 \h </w:instrText>
+        <w:instrText xml:space="preserve"> PAGEREF _Toc417652895 \h </w:instrText>
       </w:r>
       <w:r>
         <w:rPr>
@@ -2820,7 +2820,7 @@
           <w:noProof/>
           <w:lang w:val="pt-PT" w:bidi="hi-IN"/>
         </w:rPr>
-        <w:t>Figura 9 - Diagrama De use Cases Gestão De Voluntários</w:t>
+        <w:t>Figura 8 - Diagrama De Use Cases Gestão De Candidaturas</w:t>
       </w:r>
       <w:r>
         <w:rPr>
@@ -2840,7 +2840,7 @@
           <w:noProof/>
           <w:lang w:val="pt-PT"/>
         </w:rPr>
-        <w:instrText xml:space="preserve"> PAGEREF _Toc417422179 \h </w:instrText>
+        <w:instrText xml:space="preserve"> PAGEREF _Toc417652896 \h </w:instrText>
       </w:r>
       <w:r>
         <w:rPr>
@@ -2882,7 +2882,7 @@
           <w:noProof/>
           <w:lang w:val="pt-PT" w:bidi="hi-IN"/>
         </w:rPr>
-        <w:t>Figura 10 - Diagrama De Use Cases Gestão De Stock</w:t>
+        <w:t>Figura 9 - Diagrama De Use Cases Gestão De Recursos</w:t>
       </w:r>
       <w:r>
         <w:rPr>
@@ -2902,7 +2902,7 @@
           <w:noProof/>
           <w:lang w:val="pt-PT"/>
         </w:rPr>
-        <w:instrText xml:space="preserve"> PAGEREF _Toc417422180 \h </w:instrText>
+        <w:instrText xml:space="preserve"> PAGEREF _Toc417652897 \h </w:instrText>
       </w:r>
       <w:r>
         <w:rPr>
@@ -2944,7 +2944,7 @@
           <w:noProof/>
           <w:lang w:val="pt-PT" w:bidi="hi-IN"/>
         </w:rPr>
-        <w:t>Figura 11 - Diagrama De Use Cases Gestão De Projectos</w:t>
+        <w:t>Figura 10 - Diagrama De Use Cases Gestão De Doações</w:t>
       </w:r>
       <w:r>
         <w:rPr>
@@ -2964,7 +2964,7 @@
           <w:noProof/>
           <w:lang w:val="pt-PT"/>
         </w:rPr>
-        <w:instrText xml:space="preserve"> PAGEREF _Toc417422181 \h </w:instrText>
+        <w:instrText xml:space="preserve"> PAGEREF _Toc417652898 \h </w:instrText>
       </w:r>
       <w:r>
         <w:rPr>
@@ -3006,7 +3006,7 @@
           <w:noProof/>
           <w:lang w:val="pt-PT" w:bidi="hi-IN"/>
         </w:rPr>
-        <w:t>Figura 12 - Diagrama de Classes</w:t>
+        <w:t>Figura 11 - Diagrama De use Cases Gestão De Voluntários</w:t>
       </w:r>
       <w:r>
         <w:rPr>
@@ -3026,7 +3026,7 @@
           <w:noProof/>
           <w:lang w:val="pt-PT"/>
         </w:rPr>
-        <w:instrText xml:space="preserve"> PAGEREF _Toc417422182 \h </w:instrText>
+        <w:instrText xml:space="preserve"> PAGEREF _Toc417652899 \h </w:instrText>
       </w:r>
       <w:r>
         <w:rPr>
@@ -3068,7 +3068,7 @@
           <w:noProof/>
           <w:lang w:val="pt-PT" w:bidi="hi-IN"/>
         </w:rPr>
-        <w:t>Figura 13 - Diagrama De Classes Com DAOs</w:t>
+        <w:t>Figura 12 - Diagrama De Use Cases Gestão De Stock</w:t>
       </w:r>
       <w:r>
         <w:rPr>
@@ -3088,7 +3088,7 @@
           <w:noProof/>
           <w:lang w:val="pt-PT"/>
         </w:rPr>
-        <w:instrText xml:space="preserve"> PAGEREF _Toc417422183 \h </w:instrText>
+        <w:instrText xml:space="preserve"> PAGEREF _Toc417652900 \h </w:instrText>
       </w:r>
       <w:r>
         <w:rPr>
@@ -3106,7 +3106,7 @@
           <w:noProof/>
           <w:lang w:val="pt-PT"/>
         </w:rPr>
-        <w:t>18</w:t>
+        <w:t>17</w:t>
       </w:r>
       <w:r>
         <w:rPr>
@@ -3130,7 +3130,7 @@
           <w:noProof/>
           <w:lang w:val="pt-PT" w:bidi="hi-IN"/>
         </w:rPr>
-        <w:t>Figura 14 - Descrição Textual Do Use Case Dar Saída De Material</w:t>
+        <w:t>Figura 13 - Diagrama De Use Cases Gestão De Projectos</w:t>
       </w:r>
       <w:r>
         <w:rPr>
@@ -3150,7 +3150,7 @@
           <w:noProof/>
           <w:lang w:val="pt-PT"/>
         </w:rPr>
-        <w:instrText xml:space="preserve"> PAGEREF _Toc417422184 \h </w:instrText>
+        <w:instrText xml:space="preserve"> PAGEREF _Toc417652901 \h </w:instrText>
       </w:r>
       <w:r>
         <w:rPr>
@@ -3168,7 +3168,7 @@
           <w:noProof/>
           <w:lang w:val="pt-PT"/>
         </w:rPr>
-        <w:t>19</w:t>
+        <w:t>18</w:t>
       </w:r>
       <w:r>
         <w:rPr>
@@ -3192,7 +3192,7 @@
           <w:noProof/>
           <w:lang w:val="pt-PT" w:bidi="hi-IN"/>
         </w:rPr>
-        <w:t>Figura 15 - Diagrama De Sequência De Sistema Dar Saída De Material</w:t>
+        <w:t>Figura 14 - Diagrama de Classes</w:t>
       </w:r>
       <w:r>
         <w:rPr>
@@ -3212,7 +3212,7 @@
           <w:noProof/>
           <w:lang w:val="pt-PT"/>
         </w:rPr>
-        <w:instrText xml:space="preserve"> PAGEREF _Toc417422185 \h </w:instrText>
+        <w:instrText xml:space="preserve"> PAGEREF _Toc417652902 \h </w:instrText>
       </w:r>
       <w:r>
         <w:rPr>
@@ -3230,7 +3230,7 @@
           <w:noProof/>
           <w:lang w:val="pt-PT"/>
         </w:rPr>
-        <w:t>20</w:t>
+        <w:t>19</w:t>
       </w:r>
       <w:r>
         <w:rPr>
@@ -3255,7 +3255,7 @@
           <w:lang w:val="pt-PT" w:bidi="hi-IN"/>
         </w:rPr>
         <w:lastRenderedPageBreak/>
-        <w:t>Figura 16 - Diagrama De Sequência Com Subsistemas Dar Saída De Material</w:t>
+        <w:t>Figura 15 - Diagrama De Classes Com DAOs</w:t>
       </w:r>
       <w:r>
         <w:rPr>
@@ -3275,7 +3275,7 @@
           <w:noProof/>
           <w:lang w:val="pt-PT"/>
         </w:rPr>
-        <w:instrText xml:space="preserve"> PAGEREF _Toc417422186 \h </w:instrText>
+        <w:instrText xml:space="preserve"> PAGEREF _Toc417652903 \h </w:instrText>
       </w:r>
       <w:r>
         <w:rPr>
@@ -3293,7 +3293,7 @@
           <w:noProof/>
           <w:lang w:val="pt-PT"/>
         </w:rPr>
-        <w:t>21</w:t>
+        <w:t>20</w:t>
       </w:r>
       <w:r>
         <w:rPr>
@@ -3317,7 +3317,7 @@
           <w:noProof/>
           <w:lang w:val="pt-PT" w:bidi="hi-IN"/>
         </w:rPr>
-        <w:t>Figura 17 - Modelo Da Base De Dados</w:t>
+        <w:t>Figura 16 - Descrição Textual Do Use Case Dar Saída De Material</w:t>
       </w:r>
       <w:r>
         <w:rPr>
@@ -3337,7 +3337,7 @@
           <w:noProof/>
           <w:lang w:val="pt-PT"/>
         </w:rPr>
-        <w:instrText xml:space="preserve"> PAGEREF _Toc417422187 \h </w:instrText>
+        <w:instrText xml:space="preserve"> PAGEREF _Toc417652904 \h </w:instrText>
       </w:r>
       <w:r>
         <w:rPr>
@@ -3355,7 +3355,193 @@
           <w:noProof/>
           <w:lang w:val="pt-PT"/>
         </w:rPr>
+        <w:t>21</w:t>
+      </w:r>
+      <w:r>
+        <w:rPr>
+          <w:noProof/>
+        </w:rPr>
+        <w:fldChar w:fldCharType="end"/>
+      </w:r>
+    </w:p>
+    <w:p>
+      <w:pPr>
+        <w:pStyle w:val="TableofFigures"/>
+        <w:rPr>
+          <w:rFonts w:asciiTheme="minorHAnsi" w:eastAsiaTheme="minorEastAsia" w:hAnsiTheme="minorHAnsi" w:cstheme="minorBidi"/>
+          <w:noProof/>
+          <w:sz w:val="22"/>
+          <w:lang w:val="pt-PT" w:eastAsia="en-US"/>
+        </w:rPr>
+      </w:pPr>
+      <w:r>
+        <w:rPr>
+          <w:noProof/>
+          <w:lang w:val="pt-PT" w:bidi="hi-IN"/>
+        </w:rPr>
+        <w:t>Figura 17 - Diagrama De Sequência De Sistema Dar Saída De Material</w:t>
+      </w:r>
+      <w:r>
+        <w:rPr>
+          <w:noProof/>
+          <w:lang w:val="pt-PT"/>
+        </w:rPr>
+        <w:tab/>
+      </w:r>
+      <w:r>
+        <w:rPr>
+          <w:noProof/>
+        </w:rPr>
+        <w:fldChar w:fldCharType="begin"/>
+      </w:r>
+      <w:r>
+        <w:rPr>
+          <w:noProof/>
+          <w:lang w:val="pt-PT"/>
+        </w:rPr>
+        <w:instrText xml:space="preserve"> PAGEREF _Toc417652905 \h </w:instrText>
+      </w:r>
+      <w:r>
+        <w:rPr>
+          <w:noProof/>
+        </w:rPr>
+      </w:r>
+      <w:r>
+        <w:rPr>
+          <w:noProof/>
+        </w:rPr>
+        <w:fldChar w:fldCharType="separate"/>
+      </w:r>
+      <w:r>
+        <w:rPr>
+          <w:noProof/>
+          <w:lang w:val="pt-PT"/>
+        </w:rPr>
         <w:t>22</w:t>
+      </w:r>
+      <w:r>
+        <w:rPr>
+          <w:noProof/>
+        </w:rPr>
+        <w:fldChar w:fldCharType="end"/>
+      </w:r>
+    </w:p>
+    <w:p>
+      <w:pPr>
+        <w:pStyle w:val="TableofFigures"/>
+        <w:rPr>
+          <w:rFonts w:asciiTheme="minorHAnsi" w:eastAsiaTheme="minorEastAsia" w:hAnsiTheme="minorHAnsi" w:cstheme="minorBidi"/>
+          <w:noProof/>
+          <w:sz w:val="22"/>
+          <w:lang w:val="pt-PT" w:eastAsia="en-US"/>
+        </w:rPr>
+      </w:pPr>
+      <w:r>
+        <w:rPr>
+          <w:noProof/>
+          <w:lang w:val="pt-PT" w:bidi="hi-IN"/>
+        </w:rPr>
+        <w:t>Figura 18 - Diagrama De Sequência Com Subsistemas Dar Saída De Material</w:t>
+      </w:r>
+      <w:r>
+        <w:rPr>
+          <w:noProof/>
+          <w:lang w:val="pt-PT"/>
+        </w:rPr>
+        <w:tab/>
+      </w:r>
+      <w:r>
+        <w:rPr>
+          <w:noProof/>
+        </w:rPr>
+        <w:fldChar w:fldCharType="begin"/>
+      </w:r>
+      <w:r>
+        <w:rPr>
+          <w:noProof/>
+          <w:lang w:val="pt-PT"/>
+        </w:rPr>
+        <w:instrText xml:space="preserve"> PAGEREF _Toc417652906 \h </w:instrText>
+      </w:r>
+      <w:r>
+        <w:rPr>
+          <w:noProof/>
+        </w:rPr>
+      </w:r>
+      <w:r>
+        <w:rPr>
+          <w:noProof/>
+        </w:rPr>
+        <w:fldChar w:fldCharType="separate"/>
+      </w:r>
+      <w:r>
+        <w:rPr>
+          <w:noProof/>
+          <w:lang w:val="pt-PT"/>
+        </w:rPr>
+        <w:t>23</w:t>
+      </w:r>
+      <w:r>
+        <w:rPr>
+          <w:noProof/>
+        </w:rPr>
+        <w:fldChar w:fldCharType="end"/>
+      </w:r>
+    </w:p>
+    <w:p>
+      <w:pPr>
+        <w:pStyle w:val="TableofFigures"/>
+        <w:rPr>
+          <w:rFonts w:asciiTheme="minorHAnsi" w:eastAsiaTheme="minorEastAsia" w:hAnsiTheme="minorHAnsi" w:cstheme="minorBidi"/>
+          <w:noProof/>
+          <w:sz w:val="22"/>
+          <w:lang w:val="pt-PT" w:eastAsia="en-US"/>
+        </w:rPr>
+      </w:pPr>
+      <w:r>
+        <w:rPr>
+          <w:noProof/>
+          <w:lang w:val="pt-PT" w:bidi="hi-IN"/>
+        </w:rPr>
+        <w:t>Figura 19 - Modelo Da Base De Dados</w:t>
+      </w:r>
+      <w:r>
+        <w:rPr>
+          <w:noProof/>
+          <w:lang w:val="pt-PT"/>
+        </w:rPr>
+        <w:tab/>
+      </w:r>
+      <w:r>
+        <w:rPr>
+          <w:noProof/>
+        </w:rPr>
+        <w:fldChar w:fldCharType="begin"/>
+      </w:r>
+      <w:r>
+        <w:rPr>
+          <w:noProof/>
+          <w:lang w:val="pt-PT"/>
+        </w:rPr>
+        <w:instrText xml:space="preserve"> PAGEREF _Toc417652907 \h </w:instrText>
+      </w:r>
+      <w:r>
+        <w:rPr>
+          <w:noProof/>
+        </w:rPr>
+      </w:r>
+      <w:r>
+        <w:rPr>
+          <w:noProof/>
+        </w:rPr>
+        <w:fldChar w:fldCharType="separate"/>
+      </w:r>
+      <w:r>
+        <w:rPr>
+          <w:noProof/>
+          <w:lang w:val="pt-PT"/>
+        </w:rPr>
+        <w:t>24</w:t>
       </w:r>
       <w:r>
         <w:rPr>
@@ -3389,7 +3575,7 @@
       <w:pPr>
         <w:pStyle w:val="Heading1"/>
       </w:pPr>
-      <w:bookmarkStart w:id="2" w:name="_Toc417422154"/>
+      <w:bookmarkStart w:id="2" w:name="_Toc417652871"/>
       <w:r>
         <w:t>Fotos</w:t>
       </w:r>
@@ -3399,11 +3585,10 @@
       <w:pPr>
         <w:keepNext/>
       </w:pPr>
-      <w:bookmarkStart w:id="3" w:name="_GoBack"/>
-      <w:r>
-        <w:rPr>
-          <w:noProof/>
-          <w:lang w:eastAsia="ja-JP" w:bidi="ar-SA"/>
+      <w:r>
+        <w:rPr>
+          <w:noProof/>
+          <w:lang w:eastAsia="en-US" w:bidi="ar-SA"/>
         </w:rPr>
         <w:drawing>
           <wp:inline distT="0" distB="0" distL="0" distR="0" wp14:anchorId="7FF9BA32" wp14:editId="2A691D41">
@@ -3447,59 +3632,58 @@
           </wp:inline>
         </w:drawing>
       </w:r>
+    </w:p>
+    <w:p>
+      <w:pPr>
+        <w:pStyle w:val="Caption"/>
+      </w:pPr>
+      <w:bookmarkStart w:id="3" w:name="_Toc417652887"/>
+      <w:r>
+        <w:t xml:space="preserve">Figura </w:t>
+      </w:r>
+      <w:r>
+        <w:fldChar w:fldCharType="begin"/>
+      </w:r>
+      <w:r>
+        <w:instrText xml:space="preserve"> SEQ Figura \* ARABIC </w:instrText>
+      </w:r>
+      <w:r>
+        <w:fldChar w:fldCharType="separate"/>
+      </w:r>
+      <w:r>
+        <w:rPr>
+          <w:noProof/>
+        </w:rPr>
+        <w:t>1</w:t>
+      </w:r>
+      <w:r>
+        <w:rPr>
+          <w:noProof/>
+        </w:rPr>
+        <w:fldChar w:fldCharType="end"/>
+      </w:r>
+      <w:r>
+        <w:t xml:space="preserve"> </w:t>
+      </w:r>
+      <w:r>
+        <w:t>–</w:t>
+      </w:r>
+      <w:r>
+        <w:t xml:space="preserve"> </w:t>
+      </w:r>
+      <w:r>
+        <w:t>Diogo Constâncio</w:t>
+      </w:r>
       <w:bookmarkEnd w:id="3"/>
     </w:p>
     <w:p>
       <w:pPr>
-        <w:pStyle w:val="Caption"/>
-      </w:pPr>
-      <w:bookmarkStart w:id="4" w:name="_Toc417422170"/>
-      <w:r>
-        <w:t xml:space="preserve">Figura </w:t>
-      </w:r>
-      <w:r>
-        <w:fldChar w:fldCharType="begin"/>
-      </w:r>
-      <w:r>
-        <w:instrText xml:space="preserve"> SEQ Figura \* ARABIC </w:instrText>
-      </w:r>
-      <w:r>
-        <w:fldChar w:fldCharType="separate"/>
-      </w:r>
-      <w:r>
-        <w:rPr>
-          <w:noProof/>
-        </w:rPr>
-        <w:t>1</w:t>
-      </w:r>
-      <w:r>
-        <w:rPr>
-          <w:noProof/>
-        </w:rPr>
-        <w:fldChar w:fldCharType="end"/>
-      </w:r>
-      <w:r>
-        <w:t xml:space="preserve"> </w:t>
-      </w:r>
-      <w:r>
-        <w:t>–</w:t>
-      </w:r>
-      <w:r>
-        <w:t xml:space="preserve"> </w:t>
-      </w:r>
-      <w:r>
-        <w:t>Diogo Constâncio</w:t>
-      </w:r>
-      <w:bookmarkEnd w:id="4"/>
-    </w:p>
-    <w:p>
-      <w:pPr>
         <w:keepNext/>
       </w:pPr>
       <w:r>
         <w:rPr>
           <w:noProof/>
-          <w:lang w:eastAsia="ja-JP" w:bidi="ar-SA"/>
+          <w:lang w:eastAsia="en-US" w:bidi="ar-SA"/>
         </w:rPr>
         <w:drawing>
           <wp:inline distT="0" distB="0" distL="0" distR="0" wp14:anchorId="5D6395C5" wp14:editId="507589EC">
@@ -3552,7 +3736,7 @@
           <w:lang w:val="pt-PT"/>
         </w:rPr>
       </w:pPr>
-      <w:bookmarkStart w:id="5" w:name="_Toc417422171"/>
+      <w:bookmarkStart w:id="4" w:name="_Toc417652888"/>
       <w:r>
         <w:rPr>
           <w:lang w:val="pt-PT"/>
@@ -3587,7 +3771,7 @@
         </w:rPr>
         <w:t xml:space="preserve"> - Pedro Araújo</w:t>
       </w:r>
-      <w:bookmarkEnd w:id="5"/>
+      <w:bookmarkEnd w:id="4"/>
     </w:p>
     <w:p>
       <w:pPr>
@@ -3614,7 +3798,7 @@
           <w:lang w:val="pt-PT"/>
         </w:rPr>
       </w:pPr>
-      <w:bookmarkStart w:id="6" w:name="_Toc417422155"/>
+      <w:bookmarkStart w:id="5" w:name="_Toc417652872"/>
       <w:r>
         <w:rPr>
           <w:lang w:val="pt-PT"/>
@@ -3622,7 +3806,7 @@
         <w:lastRenderedPageBreak/>
         <w:t>Resumo</w:t>
       </w:r>
-      <w:bookmarkEnd w:id="6"/>
+      <w:bookmarkEnd w:id="5"/>
     </w:p>
     <w:p>
       <w:pPr>
@@ -4052,7 +4236,7 @@
           <w:lang w:val="pt-PT"/>
         </w:rPr>
       </w:pPr>
-      <w:bookmarkStart w:id="7" w:name="_Toc417422156"/>
+      <w:bookmarkStart w:id="6" w:name="_Toc417652873"/>
       <w:r>
         <w:rPr>
           <w:lang w:val="pt-PT"/>
@@ -4060,30 +4244,30 @@
         <w:lastRenderedPageBreak/>
         <w:t>Introdução</w:t>
       </w:r>
+      <w:bookmarkEnd w:id="6"/>
+    </w:p>
+    <w:p>
+      <w:pPr>
+        <w:rPr>
+          <w:lang w:val="pt-PT"/>
+        </w:rPr>
+      </w:pPr>
+    </w:p>
+    <w:p>
+      <w:pPr>
+        <w:pStyle w:val="Heading2"/>
+        <w:rPr>
+          <w:lang w:val="pt-PT"/>
+        </w:rPr>
+      </w:pPr>
+      <w:bookmarkStart w:id="7" w:name="_Toc417652874"/>
+      <w:r>
+        <w:rPr>
+          <w:lang w:val="pt-PT"/>
+        </w:rPr>
+        <w:t>Estrutura da Aplicação</w:t>
+      </w:r>
       <w:bookmarkEnd w:id="7"/>
-    </w:p>
-    <w:p>
-      <w:pPr>
-        <w:rPr>
-          <w:lang w:val="pt-PT"/>
-        </w:rPr>
-      </w:pPr>
-    </w:p>
-    <w:p>
-      <w:pPr>
-        <w:pStyle w:val="Heading2"/>
-        <w:rPr>
-          <w:lang w:val="pt-PT"/>
-        </w:rPr>
-      </w:pPr>
-      <w:bookmarkStart w:id="8" w:name="_Toc417422157"/>
-      <w:r>
-        <w:rPr>
-          <w:lang w:val="pt-PT"/>
-        </w:rPr>
-        <w:t>Estrutura da Aplicação</w:t>
-      </w:r>
-      <w:bookmarkEnd w:id="8"/>
     </w:p>
     <w:p>
       <w:pPr>
@@ -4234,7 +4418,7 @@
           <w:lang w:val="pt-PT"/>
         </w:rPr>
       </w:pPr>
-      <w:bookmarkStart w:id="9" w:name="_Toc417422158"/>
+      <w:bookmarkStart w:id="8" w:name="_Toc417652875"/>
       <w:r>
         <w:rPr>
           <w:lang w:val="pt-PT"/>
@@ -4242,7 +4426,7 @@
         <w:lastRenderedPageBreak/>
         <w:t>GestHiper</w:t>
       </w:r>
-      <w:bookmarkEnd w:id="9"/>
+      <w:bookmarkEnd w:id="8"/>
     </w:p>
     <w:p>
       <w:pPr>
@@ -4360,82 +4544,6 @@
           <w:lang w:val="pt-PT"/>
         </w:rPr>
         <w:t xml:space="preserve"> perguntas que são colocadas no enunciado, pelo que a API será mencionada brevemente na descrição das estruturas de dados de cada módulo.</w:t>
-      </w:r>
-    </w:p>
-    <w:p>
-      <w:pPr>
-        <w:jc w:val="both"/>
-        <w:rPr>
-          <w:lang w:val="pt-PT"/>
-        </w:rPr>
-      </w:pPr>
-      <w:r>
-        <w:rPr>
-          <w:lang w:val="pt-PT"/>
-        </w:rPr>
-        <w:t>[GestHiper diagram here]</w:t>
-      </w:r>
-    </w:p>
-    <w:p>
-      <w:pPr>
-        <w:pStyle w:val="Heading3"/>
-        <w:rPr>
-          <w:lang w:val="pt-PT"/>
-        </w:rPr>
-      </w:pPr>
-      <w:bookmarkStart w:id="10" w:name="_Toc417422159"/>
-      <w:r>
-        <w:rPr>
-          <w:lang w:val="pt-PT"/>
-        </w:rPr>
-        <w:t>Catálogo de Produtos/Clientes</w:t>
-      </w:r>
-      <w:bookmarkEnd w:id="10"/>
-    </w:p>
-    <w:p>
-      <w:pPr>
-        <w:jc w:val="both"/>
-        <w:rPr>
-          <w:lang w:val="pt-PT"/>
-        </w:rPr>
-      </w:pPr>
-      <w:r>
-        <w:rPr>
-          <w:lang w:val="pt-PT"/>
-        </w:rPr>
-        <w:t>São tratados aqui tanto o Catálogo de Produtos, como o Catálogo de Clientes, uma vez que são em tudo bastante semelhantes, di</w:t>
-      </w:r>
-      <w:r>
-        <w:rPr>
-          <w:lang w:val="pt-PT"/>
-        </w:rPr>
-        <w:t>ferenciando-se principalmente por terem</w:t>
-      </w:r>
-      <w:r>
-        <w:rPr>
-          <w:lang w:val="pt-PT"/>
-        </w:rPr>
-        <w:t xml:space="preserve"> co</w:t>
-      </w:r>
-      <w:r>
-        <w:rPr>
-          <w:lang w:val="pt-PT"/>
-        </w:rPr>
-        <w:t>mprimentos de código diferentes.</w:t>
-      </w:r>
-    </w:p>
-    <w:p>
-      <w:pPr>
-        <w:jc w:val="both"/>
-        <w:rPr>
-          <w:lang w:val="pt-PT"/>
-        </w:rPr>
-      </w:pPr>
-      <w:r>
-        <w:rPr>
-          <w:lang w:val="pt-PT"/>
-        </w:rPr>
-        <w:t>Estes módulos fazem a gestão das listas de Clientes/Produtos válidos, assim como as perguntas sob essas listas, que não incluem questões relativas a Compras ou Contabilidades, pelo que são totalmente independentes dos restantes módulos da biblioteca.</w:t>
       </w:r>
     </w:p>
     <w:p>
@@ -4445,15 +4553,11 @@
         <w:jc w:val="center"/>
       </w:pPr>
       <w:r>
-        <w:rPr>
-          <w:noProof/>
-          <w:lang w:eastAsia="ja-JP"/>
-        </w:rPr>
         <w:drawing>
-          <wp:inline distT="0" distB="0" distL="0" distR="0" wp14:anchorId="5AE305B5" wp14:editId="525EE0C5">
-            <wp:extent cx="5191850" cy="2534004"/>
-            <wp:effectExtent l="0" t="0" r="8890" b="0"/>
-            <wp:docPr id="8" name="Picture 8"/>
+          <wp:inline distT="0" distB="0" distL="0" distR="0" wp14:anchorId="425BB540" wp14:editId="1E100B84">
+            <wp:extent cx="5290185" cy="3125403"/>
+            <wp:effectExtent l="0" t="0" r="5715" b="0"/>
+            <wp:docPr id="13" name="Picture 2"/>
             <wp:cNvGraphicFramePr>
               <a:graphicFrameLocks xmlns:a="http://schemas.openxmlformats.org/drawingml/2006/main" noChangeAspect="1"/>
             </wp:cNvGraphicFramePr>
@@ -4461,17 +4565,13 @@
               <a:graphicData uri="http://schemas.openxmlformats.org/drawingml/2006/picture">
                 <pic:pic xmlns:pic="http://schemas.openxmlformats.org/drawingml/2006/picture">
                   <pic:nvPicPr>
-                    <pic:cNvPr id="8" name="ProductsClientsCatalog.png"/>
-                    <pic:cNvPicPr/>
+                    <pic:cNvPr id="3" name="Picture 2"/>
+                    <pic:cNvPicPr>
+                      <a:picLocks noChangeAspect="1"/>
+                    </pic:cNvPicPr>
                   </pic:nvPicPr>
                   <pic:blipFill>
-                    <a:blip r:embed="rId11">
-                      <a:extLst>
-                        <a:ext uri="{28A0092B-C50C-407E-A947-70E740481C1C}">
-                          <a14:useLocalDpi xmlns:a14="http://schemas.microsoft.com/office/drawing/2010/main" val="0"/>
-                        </a:ext>
-                      </a:extLst>
-                    </a:blip>
+                    <a:blip r:embed="rId11"/>
                     <a:stretch>
                       <a:fillRect/>
                     </a:stretch>
@@ -4479,7 +4579,7 @@
                   <pic:spPr>
                     <a:xfrm>
                       <a:off x="0" y="0"/>
-                      <a:ext cx="5191850" cy="2534004"/>
+                      <a:ext cx="5303449" cy="3133239"/>
                     </a:xfrm>
                     <a:prstGeom prst="rect">
                       <a:avLst/>
@@ -4499,7 +4599,7 @@
           <w:lang w:val="pt-PT"/>
         </w:rPr>
       </w:pPr>
-      <w:bookmarkStart w:id="11" w:name="_Toc417422172"/>
+      <w:bookmarkStart w:id="9" w:name="_Toc417652889"/>
       <w:r>
         <w:rPr>
           <w:lang w:val="pt-PT"/>
@@ -4524,6 +4624,194 @@
           <w:lang w:val="pt-PT"/>
         </w:rPr>
         <w:t>3</w:t>
+      </w:r>
+      <w:r>
+        <w:fldChar w:fldCharType="end"/>
+      </w:r>
+      <w:r>
+        <w:rPr>
+          <w:lang w:val="pt-PT"/>
+        </w:rPr>
+        <w:t xml:space="preserve"> </w:t>
+      </w:r>
+      <w:r>
+        <w:rPr>
+          <w:lang w:val="pt-PT"/>
+        </w:rPr>
+        <w:t>–</w:t>
+      </w:r>
+      <w:r>
+        <w:rPr>
+          <w:lang w:val="pt-PT"/>
+        </w:rPr>
+        <w:t xml:space="preserve"> </w:t>
+      </w:r>
+      <w:r>
+        <w:rPr>
+          <w:lang w:val="pt-PT"/>
+        </w:rPr>
+        <w:t>Diagrama GestHiper</w:t>
+      </w:r>
+      <w:bookmarkEnd w:id="9"/>
+    </w:p>
+    <w:p>
+      <w:pPr>
+        <w:rPr>
+          <w:rFonts w:eastAsiaTheme="majorEastAsia" w:cstheme="majorBidi"/>
+          <w:color w:val="2E74B5" w:themeColor="accent1" w:themeShade="BF"/>
+          <w:sz w:val="28"/>
+          <w:szCs w:val="28"/>
+          <w:lang w:val="pt-PT"/>
+        </w:rPr>
+      </w:pPr>
+      <w:r>
+        <w:rPr>
+          <w:lang w:val="pt-PT"/>
+        </w:rPr>
+        <w:br w:type="page"/>
+      </w:r>
+    </w:p>
+    <w:p>
+      <w:pPr>
+        <w:pStyle w:val="Heading3"/>
+        <w:rPr>
+          <w:lang w:val="pt-PT"/>
+        </w:rPr>
+      </w:pPr>
+      <w:bookmarkStart w:id="10" w:name="_Toc417652876"/>
+      <w:r>
+        <w:rPr>
+          <w:lang w:val="pt-PT"/>
+        </w:rPr>
+        <w:lastRenderedPageBreak/>
+        <w:t>Catálogo de Produtos/Clientes</w:t>
+      </w:r>
+      <w:bookmarkEnd w:id="10"/>
+    </w:p>
+    <w:p>
+      <w:pPr>
+        <w:jc w:val="both"/>
+        <w:rPr>
+          <w:lang w:val="pt-PT"/>
+        </w:rPr>
+      </w:pPr>
+      <w:r>
+        <w:rPr>
+          <w:lang w:val="pt-PT"/>
+        </w:rPr>
+        <w:t>São tratados aqui tanto o Catálogo de Produtos, como o Catálogo de Clientes, uma vez que são em tudo bastante semelhantes, di</w:t>
+      </w:r>
+      <w:r>
+        <w:rPr>
+          <w:lang w:val="pt-PT"/>
+        </w:rPr>
+        <w:t>ferenciando-se principalmente por terem</w:t>
+      </w:r>
+      <w:r>
+        <w:rPr>
+          <w:lang w:val="pt-PT"/>
+        </w:rPr>
+        <w:t xml:space="preserve"> co</w:t>
+      </w:r>
+      <w:r>
+        <w:rPr>
+          <w:lang w:val="pt-PT"/>
+        </w:rPr>
+        <w:t>mprimentos de código diferentes.</w:t>
+      </w:r>
+    </w:p>
+    <w:p>
+      <w:pPr>
+        <w:jc w:val="both"/>
+        <w:rPr>
+          <w:lang w:val="pt-PT"/>
+        </w:rPr>
+      </w:pPr>
+      <w:r>
+        <w:rPr>
+          <w:lang w:val="pt-PT"/>
+        </w:rPr>
+        <w:t>Estes módulos fazem a gestão das listas de Clientes/Produtos válidos, assim como as perguntas sob essas listas, que não incluem questões relativas a Compras ou Contabilidades, pelo que são totalmente independentes dos restantes módulos da biblioteca.</w:t>
+      </w:r>
+    </w:p>
+    <w:p>
+      <w:pPr>
+        <w:pStyle w:val="Standard"/>
+        <w:keepNext/>
+        <w:jc w:val="center"/>
+      </w:pPr>
+      <w:r>
+        <w:drawing>
+          <wp:inline distT="0" distB="0" distL="0" distR="0" wp14:anchorId="35D3CB7C" wp14:editId="3467D707">
+            <wp:extent cx="5340985" cy="3155416"/>
+            <wp:effectExtent l="0" t="0" r="0" b="6985"/>
+            <wp:docPr id="14" name="Picture 1"/>
+            <wp:cNvGraphicFramePr>
+              <a:graphicFrameLocks xmlns:a="http://schemas.openxmlformats.org/drawingml/2006/main" noChangeAspect="1"/>
+            </wp:cNvGraphicFramePr>
+            <a:graphic xmlns:a="http://schemas.openxmlformats.org/drawingml/2006/main">
+              <a:graphicData uri="http://schemas.openxmlformats.org/drawingml/2006/picture">
+                <pic:pic xmlns:pic="http://schemas.openxmlformats.org/drawingml/2006/picture">
+                  <pic:nvPicPr>
+                    <pic:cNvPr id="2" name="Picture 1"/>
+                    <pic:cNvPicPr>
+                      <a:picLocks noChangeAspect="1"/>
+                    </pic:cNvPicPr>
+                  </pic:nvPicPr>
+                  <pic:blipFill>
+                    <a:blip r:embed="rId12"/>
+                    <a:stretch>
+                      <a:fillRect/>
+                    </a:stretch>
+                  </pic:blipFill>
+                  <pic:spPr>
+                    <a:xfrm>
+                      <a:off x="0" y="0"/>
+                      <a:ext cx="5352978" cy="3162501"/>
+                    </a:xfrm>
+                    <a:prstGeom prst="rect">
+                      <a:avLst/>
+                    </a:prstGeom>
+                  </pic:spPr>
+                </pic:pic>
+              </a:graphicData>
+            </a:graphic>
+          </wp:inline>
+        </w:drawing>
+      </w:r>
+    </w:p>
+    <w:p>
+      <w:pPr>
+        <w:pStyle w:val="Caption"/>
+        <w:rPr>
+          <w:lang w:val="pt-PT"/>
+        </w:rPr>
+      </w:pPr>
+      <w:bookmarkStart w:id="11" w:name="_Toc417652890"/>
+      <w:r>
+        <w:rPr>
+          <w:lang w:val="pt-PT"/>
+        </w:rPr>
+        <w:t xml:space="preserve">Figura </w:t>
+      </w:r>
+      <w:r>
+        <w:fldChar w:fldCharType="begin"/>
+      </w:r>
+      <w:r>
+        <w:rPr>
+          <w:lang w:val="pt-PT"/>
+        </w:rPr>
+        <w:instrText xml:space="preserve"> SEQ Figura \* ARABIC </w:instrText>
+      </w:r>
+      <w:r>
+        <w:fldChar w:fldCharType="separate"/>
+      </w:r>
+      <w:r>
+        <w:rPr>
+          <w:noProof/>
+          <w:lang w:val="pt-PT"/>
+        </w:rPr>
+        <w:t>4</w:t>
       </w:r>
       <w:r>
         <w:fldChar w:fldCharType="end"/>
@@ -4639,6 +4927,46 @@
         <w:rPr>
           <w:lang w:val="pt-PT"/>
         </w:rPr>
+        <w:t xml:space="preserve">Como tal a inserção de um código nesta estrutura traduz-se em 2 simples operações, começando por extrair os caracteres nas primeiras duas posições do código, estes são utilizados para aceder aos índices da matriz, neste ponto temos já a </w:t>
+      </w:r>
+      <w:r>
+        <w:rPr>
+          <w:i/>
+          <w:lang w:val="pt-PT"/>
+        </w:rPr>
+        <w:t xml:space="preserve">BST </w:t>
+      </w:r>
+      <w:r>
+        <w:rPr>
+          <w:lang w:val="pt-PT"/>
+        </w:rPr>
+        <w:t xml:space="preserve">cujos elementos têm como chave o número </w:t>
+      </w:r>
+      <w:r>
+        <w:rPr>
+          <w:lang w:val="pt-PT"/>
+        </w:rPr>
+        <w:lastRenderedPageBreak/>
+        <w:t xml:space="preserve">que sucede os caracteres, assim sendo basta inserir o novo código na árvore, sem nenhuma ordem particular em mente, uma vez que a única travessia ordenada pedida baseia-se em </w:t>
+      </w:r>
+      <w:r>
+        <w:rPr>
+          <w:lang w:val="pt-PT"/>
+        </w:rPr>
+        <w:t>obter códigos com base no primeiro caracter, que é conseguido especificando apenas o primeiro índice-caracter da matriz.</w:t>
+      </w:r>
+    </w:p>
+    <w:p>
+      <w:pPr>
+        <w:jc w:val="both"/>
+        <w:rPr>
+          <w:lang w:val="pt-PT"/>
+        </w:rPr>
+      </w:pPr>
+      <w:r>
+        <w:rPr>
+          <w:lang w:val="pt-PT"/>
+        </w:rPr>
         <w:t xml:space="preserve">Um elemento obtido da BST contém ainda um campo de </w:t>
       </w:r>
       <w:r>
@@ -4689,7 +5017,7 @@
           <w:lang w:val="pt-PT"/>
         </w:rPr>
       </w:pPr>
-      <w:bookmarkStart w:id="12" w:name="_Toc417422160"/>
+      <w:bookmarkStart w:id="12" w:name="_Toc417652877"/>
       <w:r>
         <w:rPr>
           <w:lang w:val="pt-PT"/>
@@ -4711,6 +5039,8 @@
         </w:rPr>
         <w:t>Responsável pela resposta a perguntas quantitativas sobre Produtos em relação a Clientes, e vice-versa.</w:t>
       </w:r>
+      <w:bookmarkStart w:id="13" w:name="_GoBack"/>
+      <w:bookmarkEnd w:id="13"/>
     </w:p>
     <w:p>
       <w:pPr>
@@ -4737,6 +5067,122 @@
         </w:rPr>
         <w:t xml:space="preserve"> Clientes/Produtos válidos, assim como as perguntas sob essas listas, que não incluem questões relativas a Compras ou Contabilidades, pelo que são totalmente independentes dos restantes módulos da biblioteca.</w:t>
       </w:r>
+    </w:p>
+    <w:p>
+      <w:pPr>
+        <w:pStyle w:val="Standard"/>
+        <w:keepNext/>
+        <w:jc w:val="center"/>
+      </w:pPr>
+      <w:r>
+        <w:drawing>
+          <wp:inline distT="0" distB="0" distL="0" distR="0" wp14:anchorId="2A44EE55" wp14:editId="63287C0F">
+            <wp:extent cx="5309782" cy="3136981"/>
+            <wp:effectExtent l="0" t="0" r="5715" b="6350"/>
+            <wp:docPr id="17" name="Picture 1"/>
+            <wp:cNvGraphicFramePr>
+              <a:graphicFrameLocks xmlns:a="http://schemas.openxmlformats.org/drawingml/2006/main" noChangeAspect="1"/>
+            </wp:cNvGraphicFramePr>
+            <a:graphic xmlns:a="http://schemas.openxmlformats.org/drawingml/2006/main">
+              <a:graphicData uri="http://schemas.openxmlformats.org/drawingml/2006/picture">
+                <pic:pic xmlns:pic="http://schemas.openxmlformats.org/drawingml/2006/picture">
+                  <pic:nvPicPr>
+                    <pic:cNvPr id="2" name="Picture 1"/>
+                    <pic:cNvPicPr>
+                      <a:picLocks noChangeAspect="1"/>
+                    </pic:cNvPicPr>
+                  </pic:nvPicPr>
+                  <pic:blipFill>
+                    <a:blip r:embed="rId13"/>
+                    <a:stretch>
+                      <a:fillRect/>
+                    </a:stretch>
+                  </pic:blipFill>
+                  <pic:spPr>
+                    <a:xfrm>
+                      <a:off x="0" y="0"/>
+                      <a:ext cx="5319898" cy="3142957"/>
+                    </a:xfrm>
+                    <a:prstGeom prst="rect">
+                      <a:avLst/>
+                    </a:prstGeom>
+                  </pic:spPr>
+                </pic:pic>
+              </a:graphicData>
+            </a:graphic>
+          </wp:inline>
+        </w:drawing>
+      </w:r>
+    </w:p>
+    <w:p>
+      <w:pPr>
+        <w:pStyle w:val="Caption"/>
+        <w:rPr>
+          <w:lang w:val="pt-PT"/>
+        </w:rPr>
+      </w:pPr>
+      <w:bookmarkStart w:id="14" w:name="_Toc417652891"/>
+      <w:r>
+        <w:rPr>
+          <w:lang w:val="pt-PT"/>
+        </w:rPr>
+        <w:t xml:space="preserve">Figura </w:t>
+      </w:r>
+      <w:r>
+        <w:fldChar w:fldCharType="begin"/>
+      </w:r>
+      <w:r>
+        <w:rPr>
+          <w:lang w:val="pt-PT"/>
+        </w:rPr>
+        <w:instrText xml:space="preserve"> SEQ Figura \* ARABIC </w:instrText>
+      </w:r>
+      <w:r>
+        <w:fldChar w:fldCharType="separate"/>
+      </w:r>
+      <w:r>
+        <w:rPr>
+          <w:noProof/>
+          <w:lang w:val="pt-PT"/>
+        </w:rPr>
+        <w:t>5</w:t>
+      </w:r>
+      <w:r>
+        <w:fldChar w:fldCharType="end"/>
+      </w:r>
+      <w:r>
+        <w:rPr>
+          <w:lang w:val="pt-PT"/>
+        </w:rPr>
+        <w:t xml:space="preserve"> </w:t>
+      </w:r>
+      <w:r>
+        <w:rPr>
+          <w:lang w:val="pt-PT"/>
+        </w:rPr>
+        <w:t>–</w:t>
+      </w:r>
+      <w:r>
+        <w:rPr>
+          <w:lang w:val="pt-PT"/>
+        </w:rPr>
+        <w:t xml:space="preserve"> </w:t>
+      </w:r>
+      <w:r>
+        <w:rPr>
+          <w:lang w:val="pt-PT"/>
+        </w:rPr>
+        <w:t>Estrutura de Contabilidade</w:t>
+      </w:r>
+      <w:bookmarkEnd w:id="14"/>
+    </w:p>
+    <w:p>
+      <w:pPr>
+        <w:jc w:val="both"/>
+        <w:rPr>
+          <w:lang w:val="pt-PT"/>
+        </w:rPr>
+      </w:pPr>
     </w:p>
     <w:p>
       <w:pPr>
@@ -4774,15 +5220,14 @@
           <w:lang w:val="pt-PT"/>
         </w:rPr>
       </w:pPr>
-      <w:bookmarkStart w:id="13" w:name="_Toc417422161"/>
-      <w:r>
-        <w:rPr>
-          <w:lang w:val="pt-PT"/>
-        </w:rPr>
-        <w:lastRenderedPageBreak/>
+      <w:bookmarkStart w:id="15" w:name="_Toc417652878"/>
+      <w:r>
+        <w:rPr>
+          <w:lang w:val="pt-PT"/>
+        </w:rPr>
         <w:t>Compras</w:t>
       </w:r>
-      <w:bookmarkEnd w:id="13"/>
+      <w:bookmarkEnd w:id="15"/>
     </w:p>
     <w:p>
       <w:pPr>
@@ -4811,6 +5256,128 @@
         </w:rPr>
         <w:t>Estes módulos fazem a gestão das listas de Clientes/Produtos válidos, assim como as perguntas sob essas listas, que não incluem questões relativas a Compras ou Contabilidades, pelo que são totalmente independentes dos restantes módulos da biblioteca.</w:t>
       </w:r>
+    </w:p>
+    <w:p>
+      <w:pPr>
+        <w:pStyle w:val="Standard"/>
+        <w:keepNext/>
+        <w:jc w:val="center"/>
+      </w:pPr>
+      <w:r>
+        <w:drawing>
+          <wp:inline distT="0" distB="0" distL="0" distR="0" wp14:anchorId="05D1ABA9" wp14:editId="0F7005CC">
+            <wp:extent cx="5347882" cy="3159490"/>
+            <wp:effectExtent l="0" t="0" r="5715" b="3175"/>
+            <wp:docPr id="20" name="Picture 1"/>
+            <wp:cNvGraphicFramePr>
+              <a:graphicFrameLocks xmlns:a="http://schemas.openxmlformats.org/drawingml/2006/main" noChangeAspect="1"/>
+            </wp:cNvGraphicFramePr>
+            <a:graphic xmlns:a="http://schemas.openxmlformats.org/drawingml/2006/main">
+              <a:graphicData uri="http://schemas.openxmlformats.org/drawingml/2006/picture">
+                <pic:pic xmlns:pic="http://schemas.openxmlformats.org/drawingml/2006/picture">
+                  <pic:nvPicPr>
+                    <pic:cNvPr id="2" name="Picture 1"/>
+                    <pic:cNvPicPr>
+                      <a:picLocks noChangeAspect="1"/>
+                    </pic:cNvPicPr>
+                  </pic:nvPicPr>
+                  <pic:blipFill>
+                    <a:blip r:embed="rId14"/>
+                    <a:stretch>
+                      <a:fillRect/>
+                    </a:stretch>
+                  </pic:blipFill>
+                  <pic:spPr>
+                    <a:xfrm>
+                      <a:off x="0" y="0"/>
+                      <a:ext cx="5358100" cy="3165527"/>
+                    </a:xfrm>
+                    <a:prstGeom prst="rect">
+                      <a:avLst/>
+                    </a:prstGeom>
+                  </pic:spPr>
+                </pic:pic>
+              </a:graphicData>
+            </a:graphic>
+          </wp:inline>
+        </w:drawing>
+      </w:r>
+    </w:p>
+    <w:p>
+      <w:pPr>
+        <w:pStyle w:val="Caption"/>
+        <w:rPr>
+          <w:lang w:val="pt-PT"/>
+        </w:rPr>
+      </w:pPr>
+      <w:bookmarkStart w:id="16" w:name="_Toc417652892"/>
+      <w:r>
+        <w:rPr>
+          <w:lang w:val="pt-PT"/>
+        </w:rPr>
+        <w:t xml:space="preserve">Figura </w:t>
+      </w:r>
+      <w:r>
+        <w:fldChar w:fldCharType="begin"/>
+      </w:r>
+      <w:r>
+        <w:rPr>
+          <w:lang w:val="pt-PT"/>
+        </w:rPr>
+        <w:instrText xml:space="preserve"> SEQ Figura \* ARABIC </w:instrText>
+      </w:r>
+      <w:r>
+        <w:fldChar w:fldCharType="separate"/>
+      </w:r>
+      <w:r>
+        <w:rPr>
+          <w:noProof/>
+          <w:lang w:val="pt-PT"/>
+        </w:rPr>
+        <w:t>6</w:t>
+      </w:r>
+      <w:r>
+        <w:fldChar w:fldCharType="end"/>
+      </w:r>
+      <w:r>
+        <w:rPr>
+          <w:lang w:val="pt-PT"/>
+        </w:rPr>
+        <w:t xml:space="preserve"> </w:t>
+      </w:r>
+      <w:r>
+        <w:rPr>
+          <w:lang w:val="pt-PT"/>
+        </w:rPr>
+        <w:t>–</w:t>
+      </w:r>
+      <w:r>
+        <w:rPr>
+          <w:lang w:val="pt-PT"/>
+        </w:rPr>
+        <w:t xml:space="preserve"> </w:t>
+      </w:r>
+      <w:r>
+        <w:rPr>
+          <w:lang w:val="pt-PT"/>
+        </w:rPr>
+        <w:t xml:space="preserve">Estrutura de </w:t>
+      </w:r>
+      <w:r>
+        <w:rPr>
+          <w:lang w:val="pt-PT"/>
+        </w:rPr>
+        <w:t>Compras</w:t>
+      </w:r>
+      <w:bookmarkEnd w:id="16"/>
+    </w:p>
+    <w:p>
+      <w:pPr>
+        <w:jc w:val="both"/>
+        <w:rPr>
+          <w:lang w:val="pt-PT"/>
+        </w:rPr>
+      </w:pPr>
     </w:p>
     <w:p>
       <w:pPr>
@@ -4856,14 +5423,14 @@
           <w:lang w:val="pt-PT"/>
         </w:rPr>
       </w:pPr>
-      <w:bookmarkStart w:id="14" w:name="_Toc417422162"/>
+      <w:bookmarkStart w:id="17" w:name="_Toc417652879"/>
       <w:r>
         <w:rPr>
           <w:lang w:val="pt-PT"/>
         </w:rPr>
         <w:t>Modelação</w:t>
       </w:r>
-      <w:bookmarkEnd w:id="14"/>
+      <w:bookmarkEnd w:id="17"/>
     </w:p>
     <w:p>
       <w:pPr>
@@ -4998,7 +5565,6 @@
         <w:rPr>
           <w:lang w:val="pt-PT"/>
         </w:rPr>
-        <w:lastRenderedPageBreak/>
         <w:t>Em seguida serão apresentados cada um destes modelos e diagramas.</w:t>
       </w:r>
     </w:p>
@@ -5024,7 +5590,7 @@
           <w:lang w:val="pt-PT"/>
         </w:rPr>
       </w:pPr>
-      <w:bookmarkStart w:id="15" w:name="_Toc417422163"/>
+      <w:bookmarkStart w:id="18" w:name="_Toc417652880"/>
       <w:r>
         <w:rPr>
           <w:lang w:val="pt-PT"/>
@@ -5032,7 +5598,7 @@
         <w:lastRenderedPageBreak/>
         <w:t>Modelo de Domínio</w:t>
       </w:r>
-      <w:bookmarkEnd w:id="15"/>
+      <w:bookmarkEnd w:id="18"/>
     </w:p>
     <w:p>
       <w:pPr>
@@ -5081,7 +5647,7 @@
       <w:r>
         <w:rPr>
           <w:noProof/>
-          <w:lang w:eastAsia="ja-JP"/>
+          <w:lang w:eastAsia="en-US"/>
         </w:rPr>
         <w:drawing>
           <wp:inline distT="0" distB="0" distL="0" distR="0" wp14:anchorId="6EE5E21E" wp14:editId="04207DD5">
@@ -5099,7 +5665,7 @@
                     <pic:cNvPicPr/>
                   </pic:nvPicPr>
                   <pic:blipFill>
-                    <a:blip r:embed="rId12">
+                    <a:blip r:embed="rId15">
                       <a:extLst>
                         <a:ext uri="{28A0092B-C50C-407E-A947-70E740481C1C}">
                           <a14:useLocalDpi xmlns:a14="http://schemas.microsoft.com/office/drawing/2010/main" val="0"/>
@@ -5133,7 +5699,7 @@
           <w:lang w:val="pt-PT"/>
         </w:rPr>
       </w:pPr>
-      <w:bookmarkStart w:id="16" w:name="_Toc417422173"/>
+      <w:bookmarkStart w:id="19" w:name="_Toc417652893"/>
       <w:r>
         <w:rPr>
           <w:lang w:val="pt-PT"/>
@@ -5157,7 +5723,7 @@
           <w:noProof/>
           <w:lang w:val="pt-PT"/>
         </w:rPr>
-        <w:t>4</w:t>
+        <w:t>7</w:t>
       </w:r>
       <w:r>
         <w:fldChar w:fldCharType="end"/>
@@ -5168,7 +5734,7 @@
         </w:rPr>
         <w:t xml:space="preserve"> - Modelo de Domínio</w:t>
       </w:r>
-      <w:bookmarkEnd w:id="16"/>
+      <w:bookmarkEnd w:id="19"/>
     </w:p>
     <w:p>
       <w:pPr>
@@ -5205,7 +5771,7 @@
           <w:lang w:val="pt-PT"/>
         </w:rPr>
       </w:pPr>
-      <w:bookmarkStart w:id="17" w:name="_Toc417422164"/>
+      <w:bookmarkStart w:id="20" w:name="_Toc417652881"/>
       <w:r>
         <w:rPr>
           <w:lang w:val="pt-PT"/>
@@ -5219,7 +5785,7 @@
         </w:rPr>
         <w:t>Use Cases</w:t>
       </w:r>
-      <w:bookmarkEnd w:id="17"/>
+      <w:bookmarkEnd w:id="20"/>
     </w:p>
     <w:p>
       <w:pPr>
@@ -5243,7 +5809,7 @@
       <w:r>
         <w:rPr>
           <w:noProof/>
-          <w:lang w:eastAsia="ja-JP"/>
+          <w:lang w:eastAsia="en-US"/>
         </w:rPr>
         <w:lastRenderedPageBreak/>
         <w:drawing>
@@ -5262,7 +5828,7 @@
                     <pic:cNvPicPr/>
                   </pic:nvPicPr>
                   <pic:blipFill>
-                    <a:blip r:embed="rId13">
+                    <a:blip r:embed="rId16">
                       <a:extLst>
                         <a:ext uri="{28A0092B-C50C-407E-A947-70E740481C1C}">
                           <a14:useLocalDpi xmlns:a14="http://schemas.microsoft.com/office/drawing/2010/main" val="0"/>
@@ -5297,7 +5863,7 @@
           <w:lang w:val="pt-PT"/>
         </w:rPr>
       </w:pPr>
-      <w:bookmarkStart w:id="18" w:name="_Toc417422174"/>
+      <w:bookmarkStart w:id="21" w:name="_Toc417652894"/>
       <w:r>
         <w:rPr>
           <w:lang w:val="pt-PT"/>
@@ -5321,7 +5887,7 @@
           <w:noProof/>
           <w:lang w:val="pt-PT"/>
         </w:rPr>
-        <w:t>5</w:t>
+        <w:t>8</w:t>
       </w:r>
       <w:r>
         <w:fldChar w:fldCharType="end"/>
@@ -5332,7 +5898,7 @@
         </w:rPr>
         <w:t xml:space="preserve"> - Diagrama de use Cases Principal</w:t>
       </w:r>
-      <w:bookmarkEnd w:id="18"/>
+      <w:bookmarkEnd w:id="21"/>
     </w:p>
     <w:p>
       <w:pPr>
@@ -5427,7 +5993,7 @@
         </w:rPr>
         <w:t xml:space="preserve"> passar a ser reconhecido como um dos tipos de ator. A interação para esta funcionalidade segue os seguintes passos:</w:t>
       </w:r>
-      <w:bookmarkStart w:id="19" w:name="__RefHeading___Toc403937642"/>
+      <w:bookmarkStart w:id="22" w:name="__RefHeading___Toc403937642"/>
     </w:p>
     <w:p>
       <w:pPr>
@@ -5437,7 +6003,7 @@
       <w:r>
         <w:rPr>
           <w:noProof/>
-          <w:lang w:eastAsia="ja-JP" w:bidi="ar-SA"/>
+          <w:lang w:eastAsia="en-US" w:bidi="ar-SA"/>
         </w:rPr>
         <w:lastRenderedPageBreak/>
         <w:drawing>
@@ -5456,7 +6022,7 @@
                     <pic:cNvPicPr/>
                   </pic:nvPicPr>
                   <pic:blipFill>
-                    <a:blip r:embed="rId14">
+                    <a:blip r:embed="rId17">
                       <a:extLst>
                         <a:ext uri="{28A0092B-C50C-407E-A947-70E740481C1C}">
                           <a14:useLocalDpi xmlns:a14="http://schemas.microsoft.com/office/drawing/2010/main" val="0"/>
@@ -5491,7 +6057,7 @@
           <w:lang w:val="pt-PT"/>
         </w:rPr>
       </w:pPr>
-      <w:bookmarkStart w:id="20" w:name="_Toc417422175"/>
+      <w:bookmarkStart w:id="23" w:name="_Toc417652895"/>
       <w:r>
         <w:rPr>
           <w:lang w:val="pt-PT"/>
@@ -5515,7 +6081,7 @@
           <w:noProof/>
           <w:lang w:val="pt-PT"/>
         </w:rPr>
-        <w:t>6</w:t>
+        <w:t>9</w:t>
       </w:r>
       <w:r>
         <w:fldChar w:fldCharType="end"/>
@@ -5526,9 +6092,9 @@
         </w:rPr>
         <w:t xml:space="preserve"> - Descrição Textual Do Use Case Autenticar</w:t>
       </w:r>
-      <w:bookmarkEnd w:id="20"/>
-    </w:p>
-    <w:bookmarkEnd w:id="19"/>
+      <w:bookmarkEnd w:id="23"/>
+    </w:p>
+    <w:bookmarkEnd w:id="22"/>
     <w:p>
       <w:pPr>
         <w:jc w:val="both"/>
@@ -5608,7 +6174,7 @@
       <w:r>
         <w:rPr>
           <w:noProof/>
-          <w:lang w:eastAsia="ja-JP"/>
+          <w:lang w:eastAsia="en-US"/>
         </w:rPr>
         <w:lastRenderedPageBreak/>
         <w:drawing>
@@ -5627,7 +6193,7 @@
                     <pic:cNvPicPr/>
                   </pic:nvPicPr>
                   <pic:blipFill>
-                    <a:blip r:embed="rId15">
+                    <a:blip r:embed="rId18">
                       <a:extLst>
                         <a:ext uri="{28A0092B-C50C-407E-A947-70E740481C1C}">
                           <a14:useLocalDpi xmlns:a14="http://schemas.microsoft.com/office/drawing/2010/main" val="0"/>
@@ -5661,7 +6227,7 @@
           <w:lang w:val="pt-PT"/>
         </w:rPr>
       </w:pPr>
-      <w:bookmarkStart w:id="21" w:name="_Toc417422176"/>
+      <w:bookmarkStart w:id="24" w:name="_Toc417652896"/>
       <w:r>
         <w:rPr>
           <w:lang w:val="pt-PT"/>
@@ -5685,7 +6251,7 @@
           <w:noProof/>
           <w:lang w:val="pt-PT"/>
         </w:rPr>
-        <w:t>7</w:t>
+        <w:t>10</w:t>
       </w:r>
       <w:r>
         <w:fldChar w:fldCharType="end"/>
@@ -5696,7 +6262,7 @@
         </w:rPr>
         <w:t xml:space="preserve"> - Diagrama De Use Cases Gestão De Candidaturas</w:t>
       </w:r>
-      <w:bookmarkEnd w:id="21"/>
+      <w:bookmarkEnd w:id="24"/>
     </w:p>
     <w:p>
       <w:pPr>
@@ -5759,7 +6325,7 @@
       <w:r>
         <w:rPr>
           <w:noProof/>
-          <w:lang w:eastAsia="ja-JP"/>
+          <w:lang w:eastAsia="en-US"/>
         </w:rPr>
         <w:drawing>
           <wp:inline distT="0" distB="0" distL="0" distR="0" wp14:anchorId="44E8516C" wp14:editId="1F88721B">
@@ -5777,7 +6343,7 @@
                     <pic:cNvPicPr/>
                   </pic:nvPicPr>
                   <pic:blipFill>
-                    <a:blip r:embed="rId16">
+                    <a:blip r:embed="rId19">
                       <a:extLst>
                         <a:ext uri="{28A0092B-C50C-407E-A947-70E740481C1C}">
                           <a14:useLocalDpi xmlns:a14="http://schemas.microsoft.com/office/drawing/2010/main" val="0"/>
@@ -5811,7 +6377,7 @@
           <w:lang w:val="pt-PT"/>
         </w:rPr>
       </w:pPr>
-      <w:bookmarkStart w:id="22" w:name="_Toc417422177"/>
+      <w:bookmarkStart w:id="25" w:name="_Toc417652897"/>
       <w:r>
         <w:rPr>
           <w:lang w:val="pt-PT"/>
@@ -5835,7 +6401,7 @@
           <w:noProof/>
           <w:lang w:val="pt-PT"/>
         </w:rPr>
-        <w:t>8</w:t>
+        <w:t>11</w:t>
       </w:r>
       <w:r>
         <w:fldChar w:fldCharType="end"/>
@@ -5846,7 +6412,7 @@
         </w:rPr>
         <w:t xml:space="preserve"> - Diagrama De Use Cases Gestão De Recursos</w:t>
       </w:r>
-      <w:bookmarkEnd w:id="22"/>
+      <w:bookmarkEnd w:id="25"/>
     </w:p>
     <w:p>
       <w:pPr>
@@ -5885,7 +6451,7 @@
       <w:r>
         <w:rPr>
           <w:noProof/>
-          <w:lang w:eastAsia="ja-JP"/>
+          <w:lang w:eastAsia="en-US"/>
         </w:rPr>
         <w:drawing>
           <wp:inline distT="0" distB="0" distL="0" distR="0" wp14:anchorId="508E2F6E" wp14:editId="79BE5C95">
@@ -5903,7 +6469,7 @@
                     <pic:cNvPicPr/>
                   </pic:nvPicPr>
                   <pic:blipFill>
-                    <a:blip r:embed="rId17">
+                    <a:blip r:embed="rId20">
                       <a:extLst>
                         <a:ext uri="{28A0092B-C50C-407E-A947-70E740481C1C}">
                           <a14:useLocalDpi xmlns:a14="http://schemas.microsoft.com/office/drawing/2010/main" val="0"/>
@@ -5938,7 +6504,7 @@
           <w:lang w:val="pt-PT"/>
         </w:rPr>
       </w:pPr>
-      <w:bookmarkStart w:id="23" w:name="_Toc417422178"/>
+      <w:bookmarkStart w:id="26" w:name="_Toc417652898"/>
       <w:r>
         <w:rPr>
           <w:lang w:val="pt-PT"/>
@@ -5962,7 +6528,7 @@
           <w:noProof/>
           <w:lang w:val="pt-PT"/>
         </w:rPr>
-        <w:t>9</w:t>
+        <w:t>12</w:t>
       </w:r>
       <w:r>
         <w:fldChar w:fldCharType="end"/>
@@ -5973,7 +6539,7 @@
         </w:rPr>
         <w:t xml:space="preserve"> - Diagrama De Use Cases Gestão De Doações</w:t>
       </w:r>
-      <w:bookmarkEnd w:id="23"/>
+      <w:bookmarkEnd w:id="26"/>
     </w:p>
     <w:p>
       <w:pPr>
@@ -5984,7 +6550,7 @@
       <w:r>
         <w:rPr>
           <w:noProof/>
-          <w:lang w:eastAsia="ja-JP"/>
+          <w:lang w:eastAsia="en-US"/>
         </w:rPr>
         <w:lastRenderedPageBreak/>
         <w:drawing>
@@ -6003,7 +6569,7 @@
                     <pic:cNvPicPr/>
                   </pic:nvPicPr>
                   <pic:blipFill>
-                    <a:blip r:embed="rId18">
+                    <a:blip r:embed="rId21">
                       <a:extLst>
                         <a:ext uri="{28A0092B-C50C-407E-A947-70E740481C1C}">
                           <a14:useLocalDpi xmlns:a14="http://schemas.microsoft.com/office/drawing/2010/main" val="0"/>
@@ -6037,7 +6603,7 @@
           <w:lang w:val="pt-PT"/>
         </w:rPr>
       </w:pPr>
-      <w:bookmarkStart w:id="24" w:name="_Toc417422179"/>
+      <w:bookmarkStart w:id="27" w:name="_Toc417652899"/>
       <w:r>
         <w:rPr>
           <w:lang w:val="pt-PT"/>
@@ -6061,7 +6627,7 @@
           <w:noProof/>
           <w:lang w:val="pt-PT"/>
         </w:rPr>
-        <w:t>10</w:t>
+        <w:t>13</w:t>
       </w:r>
       <w:r>
         <w:fldChar w:fldCharType="end"/>
@@ -6072,7 +6638,7 @@
         </w:rPr>
         <w:t xml:space="preserve"> - Diagrama De use Cases Gestão De Voluntários</w:t>
       </w:r>
-      <w:bookmarkEnd w:id="24"/>
+      <w:bookmarkEnd w:id="27"/>
     </w:p>
     <w:p>
       <w:pPr>
@@ -6082,7 +6648,7 @@
       <w:r>
         <w:rPr>
           <w:noProof/>
-          <w:lang w:eastAsia="ja-JP" w:bidi="ar-SA"/>
+          <w:lang w:eastAsia="en-US" w:bidi="ar-SA"/>
         </w:rPr>
         <w:drawing>
           <wp:inline distT="0" distB="0" distL="0" distR="0" wp14:anchorId="5C283E6C" wp14:editId="0EEFA1F5">
@@ -6100,7 +6666,7 @@
                     <pic:cNvPicPr/>
                   </pic:nvPicPr>
                   <pic:blipFill>
-                    <a:blip r:embed="rId19">
+                    <a:blip r:embed="rId22">
                       <a:extLst>
                         <a:ext uri="{28A0092B-C50C-407E-A947-70E740481C1C}">
                           <a14:useLocalDpi xmlns:a14="http://schemas.microsoft.com/office/drawing/2010/main" val="0"/>
@@ -6134,7 +6700,7 @@
           <w:lang w:val="pt-PT"/>
         </w:rPr>
       </w:pPr>
-      <w:bookmarkStart w:id="25" w:name="_Toc417422180"/>
+      <w:bookmarkStart w:id="28" w:name="_Toc417652900"/>
       <w:r>
         <w:rPr>
           <w:lang w:val="pt-PT"/>
@@ -6158,7 +6724,7 @@
           <w:noProof/>
           <w:lang w:val="pt-PT"/>
         </w:rPr>
-        <w:t>11</w:t>
+        <w:t>14</w:t>
       </w:r>
       <w:r>
         <w:fldChar w:fldCharType="end"/>
@@ -6169,7 +6735,7 @@
         </w:rPr>
         <w:t xml:space="preserve"> - Diagrama De Use Cases Gestão De Stock</w:t>
       </w:r>
-      <w:bookmarkEnd w:id="25"/>
+      <w:bookmarkEnd w:id="28"/>
     </w:p>
     <w:p>
       <w:pPr>
@@ -6207,7 +6773,7 @@
       <w:r>
         <w:rPr>
           <w:noProof/>
-          <w:lang w:eastAsia="ja-JP"/>
+          <w:lang w:eastAsia="en-US"/>
         </w:rPr>
         <w:lastRenderedPageBreak/>
         <w:drawing>
@@ -6226,7 +6792,7 @@
                     <pic:cNvPicPr/>
                   </pic:nvPicPr>
                   <pic:blipFill>
-                    <a:blip r:embed="rId20">
+                    <a:blip r:embed="rId23">
                       <a:extLst>
                         <a:ext uri="{28A0092B-C50C-407E-A947-70E740481C1C}">
                           <a14:useLocalDpi xmlns:a14="http://schemas.microsoft.com/office/drawing/2010/main" val="0"/>
@@ -6261,7 +6827,7 @@
           <w:lang w:val="pt-PT"/>
         </w:rPr>
       </w:pPr>
-      <w:bookmarkStart w:id="26" w:name="_Toc417422181"/>
+      <w:bookmarkStart w:id="29" w:name="_Toc417652901"/>
       <w:r>
         <w:rPr>
           <w:lang w:val="pt-PT"/>
@@ -6285,7 +6851,7 @@
           <w:noProof/>
           <w:lang w:val="pt-PT"/>
         </w:rPr>
-        <w:t>12</w:t>
+        <w:t>15</w:t>
       </w:r>
       <w:r>
         <w:fldChar w:fldCharType="end"/>
@@ -6296,7 +6862,7 @@
         </w:rPr>
         <w:t xml:space="preserve"> - Diagrama De Use Cases Gestão De Projectos</w:t>
       </w:r>
-      <w:bookmarkEnd w:id="26"/>
+      <w:bookmarkEnd w:id="29"/>
     </w:p>
     <w:p>
       <w:pPr>
@@ -6391,14 +6957,14 @@
           <w:lang w:val="pt-PT"/>
         </w:rPr>
       </w:pPr>
-      <w:bookmarkStart w:id="27" w:name="_Toc417422165"/>
+      <w:bookmarkStart w:id="30" w:name="_Toc417652882"/>
       <w:r>
         <w:rPr>
           <w:lang w:val="pt-PT"/>
         </w:rPr>
         <w:t>Diagrama de Classes</w:t>
       </w:r>
-      <w:bookmarkEnd w:id="27"/>
+      <w:bookmarkEnd w:id="30"/>
     </w:p>
     <w:p>
       <w:pPr>
@@ -6482,7 +7048,7 @@
       <w:r>
         <w:rPr>
           <w:noProof/>
-          <w:lang w:eastAsia="ja-JP" w:bidi="ar-SA"/>
+          <w:lang w:eastAsia="en-US" w:bidi="ar-SA"/>
         </w:rPr>
         <w:drawing>
           <wp:inline distT="0" distB="0" distL="0" distR="0" wp14:anchorId="5869D211" wp14:editId="6EACC332">
@@ -6500,7 +7066,7 @@
                     <pic:cNvPicPr/>
                   </pic:nvPicPr>
                   <pic:blipFill>
-                    <a:blip r:embed="rId21">
+                    <a:blip r:embed="rId24">
                       <a:extLst>
                         <a:ext uri="{28A0092B-C50C-407E-A947-70E740481C1C}">
                           <a14:useLocalDpi xmlns:a14="http://schemas.microsoft.com/office/drawing/2010/main" val="0"/>
@@ -6535,7 +7101,7 @@
           <w:lang w:val="pt-PT"/>
         </w:rPr>
       </w:pPr>
-      <w:bookmarkStart w:id="28" w:name="_Toc417422182"/>
+      <w:bookmarkStart w:id="31" w:name="_Toc417652902"/>
       <w:r>
         <w:rPr>
           <w:lang w:val="pt-PT"/>
@@ -6559,7 +7125,7 @@
           <w:noProof/>
           <w:lang w:val="pt-PT"/>
         </w:rPr>
-        <w:t>13</w:t>
+        <w:t>16</w:t>
       </w:r>
       <w:r>
         <w:fldChar w:fldCharType="end"/>
@@ -6570,7 +7136,7 @@
         </w:rPr>
         <w:t xml:space="preserve"> - Diagrama de Classes</w:t>
       </w:r>
-      <w:bookmarkEnd w:id="28"/>
+      <w:bookmarkEnd w:id="31"/>
     </w:p>
     <w:p>
       <w:pPr>
@@ -6641,7 +7207,7 @@
       <w:r>
         <w:rPr>
           <w:noProof/>
-          <w:lang w:eastAsia="ja-JP" w:bidi="ar-SA"/>
+          <w:lang w:eastAsia="en-US" w:bidi="ar-SA"/>
         </w:rPr>
         <w:drawing>
           <wp:inline distT="0" distB="0" distL="0" distR="0" wp14:anchorId="74C93A04" wp14:editId="66C3982C">
@@ -6659,7 +7225,7 @@
                     <pic:cNvPicPr/>
                   </pic:nvPicPr>
                   <pic:blipFill>
-                    <a:blip r:embed="rId22">
+                    <a:blip r:embed="rId25">
                       <a:extLst>
                         <a:ext uri="{28A0092B-C50C-407E-A947-70E740481C1C}">
                           <a14:useLocalDpi xmlns:a14="http://schemas.microsoft.com/office/drawing/2010/main" val="0"/>
@@ -6693,7 +7259,7 @@
           <w:lang w:val="pt-PT"/>
         </w:rPr>
       </w:pPr>
-      <w:bookmarkStart w:id="29" w:name="_Toc417422183"/>
+      <w:bookmarkStart w:id="32" w:name="_Toc417652903"/>
       <w:r>
         <w:rPr>
           <w:lang w:val="pt-PT"/>
@@ -6717,7 +7283,7 @@
           <w:noProof/>
           <w:lang w:val="pt-PT"/>
         </w:rPr>
-        <w:t>14</w:t>
+        <w:t>17</w:t>
       </w:r>
       <w:r>
         <w:fldChar w:fldCharType="end"/>
@@ -6728,7 +7294,7 @@
         </w:rPr>
         <w:t xml:space="preserve"> - Diagrama De Classes Com DAOs</w:t>
       </w:r>
-      <w:bookmarkEnd w:id="29"/>
+      <w:bookmarkEnd w:id="32"/>
     </w:p>
     <w:p>
       <w:pPr>
@@ -6763,14 +7329,14 @@
           <w:lang w:val="pt-PT"/>
         </w:rPr>
       </w:pPr>
-      <w:bookmarkStart w:id="30" w:name="_Toc417422166"/>
+      <w:bookmarkStart w:id="33" w:name="_Toc417652883"/>
       <w:r>
         <w:rPr>
           <w:lang w:val="pt-PT"/>
         </w:rPr>
         <w:t>Diagramas de Sequência</w:t>
       </w:r>
-      <w:bookmarkEnd w:id="30"/>
+      <w:bookmarkEnd w:id="33"/>
     </w:p>
     <w:p>
       <w:pPr>
@@ -6787,11 +7353,11 @@
         </w:rPr>
         <w:t>Os Diagramas de Sequência servem para mostrar como os elementos (Atores, Classes, Objetos) interagem entre si, estando organizados num cenário com uma boa perceção de tempo. Como meio de comunicação entre processos, estes usam mensagens, que podem ser caracterizadas por texto, ou num diagrama mais técnico, variáveis ou mesmo resultados de métodos. Diagramas de Sequência são normalmente associados às descrições textuais dos Use Case, e são considerados o passo seguinte no processo de Engenharia de Software baseado em UML.</w:t>
       </w:r>
-      <w:bookmarkStart w:id="31" w:name="OLE_LINK5"/>
-      <w:bookmarkStart w:id="32" w:name="OLE_LINK6"/>
-    </w:p>
-    <w:bookmarkEnd w:id="31"/>
-    <w:bookmarkEnd w:id="32"/>
+      <w:bookmarkStart w:id="34" w:name="OLE_LINK5"/>
+      <w:bookmarkStart w:id="35" w:name="OLE_LINK6"/>
+    </w:p>
+    <w:bookmarkEnd w:id="34"/>
+    <w:bookmarkEnd w:id="35"/>
     <w:p>
       <w:pPr>
         <w:pStyle w:val="Heading4"/>
@@ -6845,7 +7411,7 @@
       <w:r>
         <w:rPr>
           <w:noProof/>
-          <w:lang w:eastAsia="ja-JP" w:bidi="ar-SA"/>
+          <w:lang w:eastAsia="en-US" w:bidi="ar-SA"/>
         </w:rPr>
         <w:lastRenderedPageBreak/>
         <w:drawing>
@@ -6864,7 +7430,7 @@
                     <pic:cNvPicPr/>
                   </pic:nvPicPr>
                   <pic:blipFill>
-                    <a:blip r:embed="rId23">
+                    <a:blip r:embed="rId26">
                       <a:extLst>
                         <a:ext uri="{28A0092B-C50C-407E-A947-70E740481C1C}">
                           <a14:useLocalDpi xmlns:a14="http://schemas.microsoft.com/office/drawing/2010/main" val="0"/>
@@ -6898,7 +7464,7 @@
           <w:lang w:val="pt-PT"/>
         </w:rPr>
       </w:pPr>
-      <w:bookmarkStart w:id="33" w:name="_Toc417422184"/>
+      <w:bookmarkStart w:id="36" w:name="_Toc417652904"/>
       <w:r>
         <w:rPr>
           <w:lang w:val="pt-PT"/>
@@ -6922,7 +7488,7 @@
           <w:noProof/>
           <w:lang w:val="pt-PT"/>
         </w:rPr>
-        <w:t>15</w:t>
+        <w:t>18</w:t>
       </w:r>
       <w:r>
         <w:fldChar w:fldCharType="end"/>
@@ -6933,7 +7499,7 @@
         </w:rPr>
         <w:t xml:space="preserve"> - Descrição Textual Do Use Case Dar Saída De Material</w:t>
       </w:r>
-      <w:bookmarkEnd w:id="33"/>
+      <w:bookmarkEnd w:id="36"/>
     </w:p>
     <w:p>
       <w:pPr>
@@ -6962,7 +7528,7 @@
       <w:r>
         <w:rPr>
           <w:noProof/>
-          <w:lang w:eastAsia="ja-JP" w:bidi="ar-SA"/>
+          <w:lang w:eastAsia="en-US" w:bidi="ar-SA"/>
         </w:rPr>
         <w:lastRenderedPageBreak/>
         <w:drawing>
@@ -6981,7 +7547,7 @@
                     <pic:cNvPicPr/>
                   </pic:nvPicPr>
                   <pic:blipFill>
-                    <a:blip r:embed="rId24">
+                    <a:blip r:embed="rId27">
                       <a:extLst>
                         <a:ext uri="{28A0092B-C50C-407E-A947-70E740481C1C}">
                           <a14:useLocalDpi xmlns:a14="http://schemas.microsoft.com/office/drawing/2010/main" val="0"/>
@@ -7015,7 +7581,7 @@
           <w:lang w:val="pt-PT"/>
         </w:rPr>
       </w:pPr>
-      <w:bookmarkStart w:id="34" w:name="_Toc417422185"/>
+      <w:bookmarkStart w:id="37" w:name="_Toc417652905"/>
       <w:r>
         <w:rPr>
           <w:lang w:val="pt-PT"/>
@@ -7039,7 +7605,7 @@
           <w:noProof/>
           <w:lang w:val="pt-PT"/>
         </w:rPr>
-        <w:t>16</w:t>
+        <w:t>19</w:t>
       </w:r>
       <w:r>
         <w:fldChar w:fldCharType="end"/>
@@ -7050,7 +7616,7 @@
         </w:rPr>
         <w:t xml:space="preserve"> - Diagrama De Sequência De Sistema Dar Saída De Material</w:t>
       </w:r>
-      <w:bookmarkEnd w:id="34"/>
+      <w:bookmarkEnd w:id="37"/>
     </w:p>
     <w:p>
       <w:pPr>
@@ -7120,7 +7686,7 @@
       <w:r>
         <w:rPr>
           <w:noProof/>
-          <w:lang w:eastAsia="ja-JP" w:bidi="ar-SA"/>
+          <w:lang w:eastAsia="en-US" w:bidi="ar-SA"/>
         </w:rPr>
         <w:drawing>
           <wp:inline distT="0" distB="0" distL="0" distR="0" wp14:anchorId="6212F703" wp14:editId="0C9B06CF">
@@ -7138,7 +7704,7 @@
                     <pic:cNvPicPr/>
                   </pic:nvPicPr>
                   <pic:blipFill>
-                    <a:blip r:embed="rId25">
+                    <a:blip r:embed="rId28">
                       <a:extLst>
                         <a:ext uri="{28A0092B-C50C-407E-A947-70E740481C1C}">
                           <a14:useLocalDpi xmlns:a14="http://schemas.microsoft.com/office/drawing/2010/main" val="0"/>
@@ -7172,7 +7738,7 @@
           <w:lang w:val="pt-PT"/>
         </w:rPr>
       </w:pPr>
-      <w:bookmarkStart w:id="35" w:name="_Toc417422186"/>
+      <w:bookmarkStart w:id="38" w:name="_Toc417652906"/>
       <w:r>
         <w:rPr>
           <w:lang w:val="pt-PT"/>
@@ -7196,7 +7762,7 @@
           <w:noProof/>
           <w:lang w:val="pt-PT"/>
         </w:rPr>
-        <w:t>17</w:t>
+        <w:t>20</w:t>
       </w:r>
       <w:r>
         <w:fldChar w:fldCharType="end"/>
@@ -7207,7 +7773,7 @@
         </w:rPr>
         <w:t xml:space="preserve"> - Diagrama De Sequência Com Subsistemas Dar Saída De Material</w:t>
       </w:r>
-      <w:bookmarkEnd w:id="35"/>
+      <w:bookmarkEnd w:id="38"/>
     </w:p>
     <w:p>
       <w:pPr>
@@ -7252,7 +7818,7 @@
           <w:lang w:val="pt-PT"/>
         </w:rPr>
       </w:pPr>
-      <w:bookmarkStart w:id="36" w:name="_Toc417422167"/>
+      <w:bookmarkStart w:id="39" w:name="_Toc417652884"/>
       <w:r>
         <w:rPr>
           <w:lang w:val="pt-PT"/>
@@ -7260,7 +7826,7 @@
         <w:lastRenderedPageBreak/>
         <w:t>Base de Dados</w:t>
       </w:r>
-      <w:bookmarkEnd w:id="36"/>
+      <w:bookmarkEnd w:id="39"/>
     </w:p>
     <w:p>
       <w:pPr>
@@ -7284,11 +7850,11 @@
           <w:lang w:val="pt-PT"/>
         </w:rPr>
       </w:pPr>
-      <w:bookmarkStart w:id="37" w:name="_Toc417422187"/>
-      <w:r>
-        <w:rPr>
-          <w:noProof/>
-          <w:lang w:eastAsia="ja-JP" w:bidi="ar-SA"/>
+      <w:bookmarkStart w:id="40" w:name="_Toc417652907"/>
+      <w:r>
+        <w:rPr>
+          <w:noProof/>
+          <w:lang w:eastAsia="en-US" w:bidi="ar-SA"/>
         </w:rPr>
         <w:drawing>
           <wp:anchor distT="0" distB="0" distL="114300" distR="114300" simplePos="0" relativeHeight="251660288" behindDoc="0" locked="0" layoutInCell="1" allowOverlap="1" wp14:anchorId="2F142AD4" wp14:editId="33BBD4A4">
@@ -7314,7 +7880,7 @@
                     <pic:cNvPicPr/>
                   </pic:nvPicPr>
                   <pic:blipFill>
-                    <a:blip r:embed="rId26">
+                    <a:blip r:embed="rId29">
                       <a:extLst>
                         <a:ext uri="{28A0092B-C50C-407E-A947-70E740481C1C}">
                           <a14:useLocalDpi xmlns:a14="http://schemas.microsoft.com/office/drawing/2010/main" val="0"/>
@@ -7363,7 +7929,7 @@
           <w:noProof/>
           <w:lang w:val="pt-PT"/>
         </w:rPr>
-        <w:t>18</w:t>
+        <w:t>21</w:t>
       </w:r>
       <w:r>
         <w:fldChar w:fldCharType="end"/>
@@ -7374,7 +7940,7 @@
         </w:rPr>
         <w:t xml:space="preserve"> - Modelo Da Base De Dados</w:t>
       </w:r>
-      <w:bookmarkEnd w:id="37"/>
+      <w:bookmarkEnd w:id="40"/>
     </w:p>
     <w:p>
       <w:pPr>
@@ -7383,14 +7949,14 @@
           <w:lang w:val="pt-PT"/>
         </w:rPr>
       </w:pPr>
-      <w:bookmarkStart w:id="38" w:name="_Toc417422168"/>
+      <w:bookmarkStart w:id="41" w:name="_Toc417652885"/>
       <w:r>
         <w:rPr>
           <w:lang w:val="pt-PT"/>
         </w:rPr>
         <w:t>Dificuldades encontradas</w:t>
       </w:r>
-      <w:bookmarkEnd w:id="38"/>
+      <w:bookmarkEnd w:id="41"/>
     </w:p>
     <w:p>
       <w:pPr>
@@ -7417,14 +7983,14 @@
         <w:rPr>
           <w:lang w:val="pt-PT"/>
         </w:rPr>
-        <w:t xml:space="preserve">Quanto ao Interface com Utilizador, surgiram imensas dificuldades relacionadas com a tecnologia a implementar para permitir cumprir alguns dos requisitos. No entanto, o grupo pensa que escolher uma Interface com Utilizador baseada em Web foi a melhor, embora mais trabalhosa opção. Após algum esforço, o grupo pensa ter um trabalho ambicioso que cumpre os requisitos </w:t>
+        <w:t xml:space="preserve">Quanto ao Interface com Utilizador, surgiram imensas dificuldades relacionadas com a tecnologia a implementar para permitir cumprir alguns dos requisitos. No entanto, o grupo pensa que escolher uma Interface com Utilizador baseada em Web foi a melhor, embora mais trabalhosa opção. Após algum esforço, o grupo pensa ter um trabalho ambicioso que cumpre os requisitos pedidos </w:t>
       </w:r>
       <w:r>
         <w:rPr>
           <w:lang w:val="pt-PT"/>
         </w:rPr>
         <w:lastRenderedPageBreak/>
-        <w:t>pedidos pelo cliente. Todas as dificuldades encontradas foram então superadas, algo que o grupo considera bastante positivo, aumentando assim a capacidade de trabalho em equipa.</w:t>
+        <w:t>pelo cliente. Todas as dificuldades encontradas foram então superadas, algo que o grupo considera bastante positivo, aumentando assim a capacidade de trabalho em equipa.</w:t>
       </w:r>
     </w:p>
     <w:p>
@@ -7434,14 +8000,14 @@
           <w:lang w:val="pt-PT"/>
         </w:rPr>
       </w:pPr>
-      <w:bookmarkStart w:id="39" w:name="_Toc417422169"/>
+      <w:bookmarkStart w:id="42" w:name="_Toc417652886"/>
       <w:r>
         <w:rPr>
           <w:lang w:val="pt-PT"/>
         </w:rPr>
         <w:t>Conclusões e Trabalho Futuro</w:t>
       </w:r>
-      <w:bookmarkEnd w:id="39"/>
+      <w:bookmarkEnd w:id="42"/>
     </w:p>
     <w:p>
       <w:pPr>
@@ -7566,7 +8132,7 @@
       </w:pPr>
     </w:p>
     <w:sectPr>
-      <w:footerReference w:type="default" r:id="rId27"/>
+      <w:footerReference w:type="default" r:id="rId30"/>
       <w:pgSz w:w="11906" w:h="16838"/>
       <w:pgMar w:top="1418" w:right="1701" w:bottom="1418" w:left="1701" w:header="709" w:footer="709" w:gutter="0"/>
       <w:pgNumType w:start="1"/>
@@ -7604,7 +8170,7 @@
     <w:r>
       <w:rPr>
         <w:noProof/>
-        <w:lang w:eastAsia="ja-JP"/>
+        <w:lang w:eastAsia="en-US"/>
       </w:rPr>
       <mc:AlternateContent>
         <mc:Choice Requires="wps">
@@ -7671,7 +8237,7 @@
                               <w:rStyle w:val="PageNumber"/>
                               <w:noProof/>
                             </w:rPr>
-                            <w:t>4</w:t>
+                            <w:t>10</w:t>
                           </w:r>
                           <w:r>
                             <w:rPr>
@@ -7732,7 +8298,7 @@
                         <w:rStyle w:val="PageNumber"/>
                         <w:noProof/>
                       </w:rPr>
-                      <w:t>4</w:t>
+                      <w:t>10</w:t>
                     </w:r>
                     <w:r>
                       <w:rPr>
@@ -10947,7 +11513,6 @@
   <w:style w:type="character" w:default="1" w:styleId="DefaultParagraphFont">
     <w:name w:val="Default Paragraph Font"/>
     <w:uiPriority w:val="1"/>
-    <w:semiHidden/>
     <w:unhideWhenUsed/>
   </w:style>
   <w:style w:type="table" w:default="1" w:styleId="TableNormal">
@@ -12734,7 +13299,7 @@
 </file>
 
 <file path=customXml/itemProps1.xml><?xml version="1.0" encoding="utf-8"?>
-<ds:datastoreItem xmlns:ds="http://schemas.openxmlformats.org/officeDocument/2006/customXml" ds:itemID="{7FDA328D-12EF-4BC7-8243-829131254D77}">
+<ds:datastoreItem xmlns:ds="http://schemas.openxmlformats.org/officeDocument/2006/customXml" ds:itemID="{C20F248E-74BE-4BE0-B4B7-2E15F45D315E}">
   <ds:schemaRefs>
     <ds:schemaRef ds:uri="http://schemas.openxmlformats.org/officeDocument/2006/bibliography"/>
   </ds:schemaRefs>

</xml_diff>